<commit_message>
revising study design and stimuli
</commit_message>
<xml_diff>
--- a/3 Notes/1 to dos.docx
+++ b/3 Notes/1 to dos.docx
@@ -109,7 +109,7 @@
           </mc:Choice>
           <mc:Fallback>
             <w:pict>
-              <v:rect w14:anchorId="2A218B12" id="Rechteck 1" o:spid="_x0000_s1026" style="position:absolute;margin-left:-9.6pt;margin-top:22.2pt;width:486.8pt;height:69.3pt;z-index:251657728;visibility:visible;mso-wrap-style:square;mso-wrap-distance-left:9pt;mso-wrap-distance-top:0;mso-wrap-distance-right:9pt;mso-wrap-distance-bottom:0;mso-position-horizontal:absolute;mso-position-horizontal-relative:text;mso-position-vertical:absolute;mso-position-vertical-relative:text;v-text-anchor:middle" o:gfxdata="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" filled="f" strokecolor="black [3213]" strokeweight="2pt"/>
+              <v:rect w14:anchorId="640B328D" id="Rechteck 1" o:spid="_x0000_s1026" style="position:absolute;margin-left:-9.6pt;margin-top:22.2pt;width:486.8pt;height:69.3pt;z-index:251657728;visibility:visible;mso-wrap-style:square;mso-wrap-distance-left:9pt;mso-wrap-distance-top:0;mso-wrap-distance-right:9pt;mso-wrap-distance-bottom:0;mso-position-horizontal:absolute;mso-position-horizontal-relative:text;mso-position-vertical:absolute;mso-position-vertical-relative:text;v-text-anchor:middle" o:gfxdata="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" filled="f" strokecolor="black [3213]" strokeweight="2pt"/>
             </w:pict>
           </mc:Fallback>
         </mc:AlternateContent>
@@ -403,79 +403,7 @@
           <w:sz w:val="24"/>
           <w:szCs w:val="24"/>
         </w:rPr>
-        <w:t xml:space="preserve">: translate stimuli to German and ask Michael about (1) </w:t>
-      </w:r>
-      <w:proofErr w:type="spellStart"/>
-      <w:r>
-        <w:rPr>
-          <w:rFonts w:ascii="Arial" w:hAnsi="Arial" w:cs="Arial"/>
-          <w:sz w:val="24"/>
-          <w:szCs w:val="24"/>
-        </w:rPr>
-        <w:t>reisen</w:t>
-      </w:r>
-      <w:proofErr w:type="spellEnd"/>
-      <w:r>
-        <w:rPr>
-          <w:rFonts w:ascii="Arial" w:hAnsi="Arial" w:cs="Arial"/>
-          <w:sz w:val="24"/>
-          <w:szCs w:val="24"/>
-        </w:rPr>
-        <w:t xml:space="preserve"> or </w:t>
-      </w:r>
-      <w:proofErr w:type="spellStart"/>
-      <w:r>
-        <w:rPr>
-          <w:rFonts w:ascii="Arial" w:hAnsi="Arial" w:cs="Arial"/>
-          <w:sz w:val="24"/>
-          <w:szCs w:val="24"/>
-        </w:rPr>
-        <w:t>anreisen</w:t>
-      </w:r>
-      <w:proofErr w:type="spellEnd"/>
-      <w:r>
-        <w:rPr>
-          <w:rFonts w:ascii="Arial" w:hAnsi="Arial" w:cs="Arial"/>
-          <w:sz w:val="24"/>
-          <w:szCs w:val="24"/>
-        </w:rPr>
-        <w:t xml:space="preserve"> and (2) </w:t>
-      </w:r>
-      <w:proofErr w:type="spellStart"/>
-      <w:r>
-        <w:rPr>
-          <w:rFonts w:ascii="Arial" w:hAnsi="Arial" w:cs="Arial"/>
-          <w:sz w:val="24"/>
-          <w:szCs w:val="24"/>
-        </w:rPr>
-        <w:t>nach</w:t>
-      </w:r>
-      <w:proofErr w:type="spellEnd"/>
-      <w:r>
-        <w:rPr>
-          <w:rFonts w:ascii="Arial" w:hAnsi="Arial" w:cs="Arial"/>
-          <w:sz w:val="24"/>
-          <w:szCs w:val="24"/>
-        </w:rPr>
-        <w:t xml:space="preserve"> or </w:t>
-      </w:r>
-      <w:proofErr w:type="spellStart"/>
-      <w:r>
-        <w:rPr>
-          <w:rFonts w:ascii="Arial" w:hAnsi="Arial" w:cs="Arial"/>
-          <w:sz w:val="24"/>
-          <w:szCs w:val="24"/>
-        </w:rPr>
-        <w:t>nach</w:t>
-      </w:r>
-      <w:proofErr w:type="spellEnd"/>
-      <w:r>
-        <w:rPr>
-          <w:rFonts w:ascii="Arial" w:hAnsi="Arial" w:cs="Arial"/>
-          <w:sz w:val="24"/>
-          <w:szCs w:val="24"/>
-        </w:rPr>
-        <w:t xml:space="preserve"> Afrika</w:t>
+        <w:t>: translate stimuli to German and ask Michael about (1) reisen or anreisen and (2) nach or nach Afrika</w:t>
       </w:r>
     </w:p>
     <w:p>
@@ -723,87 +651,7 @@
           <w:szCs w:val="24"/>
           <w:lang w:val="de-DE"/>
         </w:rPr>
-        <w:t>2-3 Beispiele pro Bedingung (</w:t>
-      </w:r>
-      <w:proofErr w:type="spellStart"/>
-      <w:r>
-        <w:rPr>
-          <w:rFonts w:ascii="Arial" w:hAnsi="Arial" w:cs="Arial"/>
-          <w:sz w:val="24"/>
-          <w:szCs w:val="24"/>
-          <w:lang w:val="de-DE"/>
-        </w:rPr>
-        <w:t>written</w:t>
-      </w:r>
-      <w:proofErr w:type="spellEnd"/>
-      <w:r>
-        <w:rPr>
-          <w:rFonts w:ascii="Arial" w:hAnsi="Arial" w:cs="Arial"/>
-          <w:sz w:val="24"/>
-          <w:szCs w:val="24"/>
-          <w:lang w:val="de-DE"/>
-        </w:rPr>
-        <w:t xml:space="preserve">/verbal and </w:t>
-      </w:r>
-      <w:proofErr w:type="spellStart"/>
-      <w:r>
-        <w:rPr>
-          <w:rFonts w:ascii="Arial" w:hAnsi="Arial" w:cs="Arial"/>
-          <w:sz w:val="24"/>
-          <w:szCs w:val="24"/>
-          <w:lang w:val="de-DE"/>
-        </w:rPr>
-        <w:t>with</w:t>
-      </w:r>
-      <w:proofErr w:type="spellEnd"/>
-      <w:r>
-        <w:rPr>
-          <w:rFonts w:ascii="Arial" w:hAnsi="Arial" w:cs="Arial"/>
-          <w:sz w:val="24"/>
-          <w:szCs w:val="24"/>
-          <w:lang w:val="de-DE"/>
-        </w:rPr>
-        <w:t>/</w:t>
-      </w:r>
-      <w:proofErr w:type="spellStart"/>
-      <w:r>
-        <w:rPr>
-          <w:rFonts w:ascii="Arial" w:hAnsi="Arial" w:cs="Arial"/>
-          <w:sz w:val="24"/>
-          <w:szCs w:val="24"/>
-          <w:lang w:val="de-DE"/>
-        </w:rPr>
-        <w:t>without</w:t>
-      </w:r>
-      <w:proofErr w:type="spellEnd"/>
-      <w:r>
-        <w:rPr>
-          <w:rFonts w:ascii="Arial" w:hAnsi="Arial" w:cs="Arial"/>
-          <w:sz w:val="24"/>
-          <w:szCs w:val="24"/>
-          <w:lang w:val="de-DE"/>
-        </w:rPr>
-        <w:t xml:space="preserve"> </w:t>
-      </w:r>
-      <w:proofErr w:type="spellStart"/>
-      <w:r>
-        <w:rPr>
-          <w:rFonts w:ascii="Arial" w:hAnsi="Arial" w:cs="Arial"/>
-          <w:sz w:val="24"/>
-          <w:szCs w:val="24"/>
-          <w:lang w:val="de-DE"/>
-        </w:rPr>
-        <w:t>marking</w:t>
-      </w:r>
-      <w:proofErr w:type="spellEnd"/>
-      <w:r>
-        <w:rPr>
-          <w:rFonts w:ascii="Arial" w:hAnsi="Arial" w:cs="Arial"/>
-          <w:sz w:val="24"/>
-          <w:szCs w:val="24"/>
-          <w:lang w:val="de-DE"/>
-        </w:rPr>
-        <w:t>)</w:t>
+        <w:t>2-3 Beispiele pro Bedingung (written/verbal and with/without marking)</w:t>
       </w:r>
     </w:p>
     <w:p>
@@ -883,127 +731,7 @@
           <w:szCs w:val="24"/>
           <w:lang w:val="de-DE"/>
         </w:rPr>
-        <w:t xml:space="preserve">Hypothesen zu </w:t>
-      </w:r>
-      <w:proofErr w:type="spellStart"/>
-      <w:r>
-        <w:rPr>
-          <w:rFonts w:ascii="Arial" w:hAnsi="Arial" w:cs="Arial"/>
-          <w:sz w:val="24"/>
-          <w:szCs w:val="24"/>
-          <w:lang w:val="de-DE"/>
-        </w:rPr>
-        <w:t>content</w:t>
-      </w:r>
-      <w:proofErr w:type="spellEnd"/>
-      <w:r>
-        <w:rPr>
-          <w:rFonts w:ascii="Arial" w:hAnsi="Arial" w:cs="Arial"/>
-          <w:sz w:val="24"/>
-          <w:szCs w:val="24"/>
-          <w:lang w:val="de-DE"/>
-        </w:rPr>
-        <w:t xml:space="preserve"> und </w:t>
-      </w:r>
-      <w:proofErr w:type="spellStart"/>
-      <w:r>
-        <w:rPr>
-          <w:rFonts w:ascii="Arial" w:hAnsi="Arial" w:cs="Arial"/>
-          <w:sz w:val="24"/>
-          <w:szCs w:val="24"/>
-          <w:lang w:val="de-DE"/>
-        </w:rPr>
-        <w:t>functional</w:t>
-      </w:r>
-      <w:proofErr w:type="spellEnd"/>
-      <w:r>
-        <w:rPr>
-          <w:rFonts w:ascii="Arial" w:hAnsi="Arial" w:cs="Arial"/>
-          <w:sz w:val="24"/>
-          <w:szCs w:val="24"/>
-          <w:lang w:val="de-DE"/>
-        </w:rPr>
-        <w:t xml:space="preserve"> </w:t>
-      </w:r>
-      <w:proofErr w:type="spellStart"/>
-      <w:r>
-        <w:rPr>
-          <w:rFonts w:ascii="Arial" w:hAnsi="Arial" w:cs="Arial"/>
-          <w:sz w:val="24"/>
-          <w:szCs w:val="24"/>
-          <w:lang w:val="de-DE"/>
-        </w:rPr>
-        <w:t>words</w:t>
-      </w:r>
-      <w:proofErr w:type="spellEnd"/>
-      <w:r>
-        <w:rPr>
-          <w:rFonts w:ascii="Arial" w:hAnsi="Arial" w:cs="Arial"/>
-          <w:sz w:val="24"/>
-          <w:szCs w:val="24"/>
-          <w:lang w:val="de-DE"/>
-        </w:rPr>
-        <w:t xml:space="preserve"> überlegen: Inwiefern ist entscheidend, ob es sich um ein </w:t>
-      </w:r>
-      <w:proofErr w:type="spellStart"/>
-      <w:r>
-        <w:rPr>
-          <w:rFonts w:ascii="Arial" w:hAnsi="Arial" w:cs="Arial"/>
-          <w:sz w:val="24"/>
-          <w:szCs w:val="24"/>
-          <w:lang w:val="de-DE"/>
-        </w:rPr>
-        <w:t>content</w:t>
-      </w:r>
-      <w:proofErr w:type="spellEnd"/>
-      <w:r>
-        <w:rPr>
-          <w:rFonts w:ascii="Arial" w:hAnsi="Arial" w:cs="Arial"/>
-          <w:sz w:val="24"/>
-          <w:szCs w:val="24"/>
-          <w:lang w:val="de-DE"/>
-        </w:rPr>
-        <w:t xml:space="preserve"> oder </w:t>
-      </w:r>
-      <w:proofErr w:type="spellStart"/>
-      <w:r>
-        <w:rPr>
-          <w:rFonts w:ascii="Arial" w:hAnsi="Arial" w:cs="Arial"/>
-          <w:sz w:val="24"/>
-          <w:szCs w:val="24"/>
-          <w:lang w:val="de-DE"/>
-        </w:rPr>
-        <w:t>functional</w:t>
-      </w:r>
-      <w:proofErr w:type="spellEnd"/>
-      <w:r>
-        <w:rPr>
-          <w:rFonts w:ascii="Arial" w:hAnsi="Arial" w:cs="Arial"/>
-          <w:sz w:val="24"/>
-          <w:szCs w:val="24"/>
-          <w:lang w:val="de-DE"/>
-        </w:rPr>
-        <w:t xml:space="preserve"> </w:t>
-      </w:r>
-      <w:proofErr w:type="spellStart"/>
-      <w:r>
-        <w:rPr>
-          <w:rFonts w:ascii="Arial" w:hAnsi="Arial" w:cs="Arial"/>
-          <w:sz w:val="24"/>
-          <w:szCs w:val="24"/>
-          <w:lang w:val="de-DE"/>
-        </w:rPr>
-        <w:t>word</w:t>
-      </w:r>
-      <w:proofErr w:type="spellEnd"/>
-      <w:r>
-        <w:rPr>
-          <w:rFonts w:ascii="Arial" w:hAnsi="Arial" w:cs="Arial"/>
-          <w:sz w:val="24"/>
-          <w:szCs w:val="24"/>
-          <w:lang w:val="de-DE"/>
-        </w:rPr>
-        <w:t xml:space="preserve"> handelt?</w:t>
+        <w:t>Hypothesen zu content und functional words überlegen: Inwiefern ist entscheidend, ob es sich um ein content oder functional word handelt?</w:t>
       </w:r>
     </w:p>
     <w:p>
@@ -1027,87 +755,7 @@
           <w:szCs w:val="24"/>
           <w:lang w:val="de-DE"/>
         </w:rPr>
-        <w:t xml:space="preserve">Hypothesen zu </w:t>
-      </w:r>
-      <w:proofErr w:type="spellStart"/>
-      <w:r>
-        <w:rPr>
-          <w:rFonts w:ascii="Arial" w:hAnsi="Arial" w:cs="Arial"/>
-          <w:sz w:val="24"/>
-          <w:szCs w:val="24"/>
-          <w:lang w:val="de-DE"/>
-        </w:rPr>
-        <w:t>Issue</w:t>
-      </w:r>
-      <w:proofErr w:type="spellEnd"/>
-      <w:r>
-        <w:rPr>
-          <w:rFonts w:ascii="Arial" w:hAnsi="Arial" w:cs="Arial"/>
-          <w:sz w:val="24"/>
-          <w:szCs w:val="24"/>
-          <w:lang w:val="de-DE"/>
-        </w:rPr>
-        <w:t xml:space="preserve"> </w:t>
-      </w:r>
-      <w:proofErr w:type="spellStart"/>
-      <w:r>
-        <w:rPr>
-          <w:rFonts w:ascii="Arial" w:hAnsi="Arial" w:cs="Arial"/>
-          <w:sz w:val="24"/>
-          <w:szCs w:val="24"/>
-          <w:lang w:val="de-DE"/>
-        </w:rPr>
-        <w:t>meaning</w:t>
-      </w:r>
-      <w:proofErr w:type="spellEnd"/>
-      <w:r>
-        <w:rPr>
-          <w:rFonts w:ascii="Arial" w:hAnsi="Arial" w:cs="Arial"/>
-          <w:sz w:val="24"/>
-          <w:szCs w:val="24"/>
-          <w:lang w:val="de-DE"/>
-        </w:rPr>
-        <w:t xml:space="preserve"> überlegen: Inwiefern ist entscheidend, ob das entsprechende Wort at </w:t>
-      </w:r>
-      <w:proofErr w:type="spellStart"/>
-      <w:r>
-        <w:rPr>
-          <w:rFonts w:ascii="Arial" w:hAnsi="Arial" w:cs="Arial"/>
-          <w:sz w:val="24"/>
-          <w:szCs w:val="24"/>
-          <w:lang w:val="de-DE"/>
-        </w:rPr>
-        <w:t>issue</w:t>
-      </w:r>
-      <w:proofErr w:type="spellEnd"/>
-      <w:r>
-        <w:rPr>
-          <w:rFonts w:ascii="Arial" w:hAnsi="Arial" w:cs="Arial"/>
-          <w:sz w:val="24"/>
-          <w:szCs w:val="24"/>
-          <w:lang w:val="de-DE"/>
-        </w:rPr>
-        <w:t xml:space="preserve"> oder not at </w:t>
-      </w:r>
-      <w:proofErr w:type="spellStart"/>
-      <w:r>
-        <w:rPr>
-          <w:rFonts w:ascii="Arial" w:hAnsi="Arial" w:cs="Arial"/>
-          <w:sz w:val="24"/>
-          <w:szCs w:val="24"/>
-          <w:lang w:val="de-DE"/>
-        </w:rPr>
-        <w:t>issue</w:t>
-      </w:r>
-      <w:proofErr w:type="spellEnd"/>
-      <w:r>
-        <w:rPr>
-          <w:rFonts w:ascii="Arial" w:hAnsi="Arial" w:cs="Arial"/>
-          <w:sz w:val="24"/>
-          <w:szCs w:val="24"/>
-          <w:lang w:val="de-DE"/>
-        </w:rPr>
-        <w:t xml:space="preserve"> ist?</w:t>
+        <w:t>Hypothesen zu Issue meaning überlegen: Inwiefern ist entscheidend, ob das entsprechende Wort at issue oder not at issue ist?</w:t>
       </w:r>
     </w:p>
     <w:p>
@@ -1123,16 +771,14 @@
           <w:szCs w:val="24"/>
         </w:rPr>
       </w:pPr>
-      <w:proofErr w:type="spellStart"/>
-      <w:r>
-        <w:rPr>
-          <w:rFonts w:ascii="Arial" w:hAnsi="Arial" w:cs="Arial"/>
-          <w:sz w:val="24"/>
-          <w:szCs w:val="24"/>
-        </w:rPr>
-        <w:t>später</w:t>
-      </w:r>
-      <w:proofErr w:type="spellEnd"/>
+      <w:r>
+        <w:rPr>
+          <w:rFonts w:ascii="Arial" w:hAnsi="Arial" w:cs="Arial"/>
+          <w:sz w:val="24"/>
+          <w:szCs w:val="24"/>
+        </w:rPr>
+        <w:t>later</w:t>
+      </w:r>
       <w:r>
         <w:rPr>
           <w:rFonts w:ascii="Arial" w:hAnsi="Arial" w:cs="Arial"/>
@@ -1165,94 +811,16 @@
           <w:szCs w:val="24"/>
           <w:lang w:val="de-DE"/>
         </w:rPr>
-        <w:t xml:space="preserve">Zuerst gilt, die Art der </w:t>
-      </w:r>
-      <w:proofErr w:type="spellStart"/>
-      <w:r>
-        <w:rPr>
-          <w:rFonts w:ascii="Arial" w:hAnsi="Arial" w:cs="Arial"/>
-          <w:sz w:val="24"/>
-          <w:szCs w:val="24"/>
-          <w:lang w:val="de-DE"/>
-        </w:rPr>
-        <w:t>filler</w:t>
-      </w:r>
-      <w:proofErr w:type="spellEnd"/>
-      <w:r>
-        <w:rPr>
-          <w:rFonts w:ascii="Arial" w:hAnsi="Arial" w:cs="Arial"/>
-          <w:sz w:val="24"/>
-          <w:szCs w:val="24"/>
-          <w:lang w:val="de-DE"/>
-        </w:rPr>
-        <w:t xml:space="preserve"> </w:t>
-      </w:r>
-      <w:proofErr w:type="spellStart"/>
-      <w:r>
-        <w:rPr>
-          <w:rFonts w:ascii="Arial" w:hAnsi="Arial" w:cs="Arial"/>
-          <w:sz w:val="24"/>
-          <w:szCs w:val="24"/>
-          <w:lang w:val="de-DE"/>
-        </w:rPr>
-        <w:t>sentences</w:t>
-      </w:r>
-      <w:proofErr w:type="spellEnd"/>
-      <w:r>
-        <w:rPr>
-          <w:rFonts w:ascii="Arial" w:hAnsi="Arial" w:cs="Arial"/>
-          <w:sz w:val="24"/>
-          <w:szCs w:val="24"/>
-          <w:lang w:val="de-DE"/>
-        </w:rPr>
-        <w:t xml:space="preserve"> zu bestimmen und herauszufinden, wie schwer es ist, solche zu generieren. </w:t>
-      </w:r>
-      <w:proofErr w:type="spellStart"/>
-      <w:r>
-        <w:rPr>
-          <w:rFonts w:ascii="Arial" w:hAnsi="Arial" w:cs="Arial"/>
-          <w:sz w:val="24"/>
-          <w:szCs w:val="24"/>
-        </w:rPr>
-        <w:t>Danach</w:t>
-      </w:r>
-      <w:proofErr w:type="spellEnd"/>
-      <w:r>
-        <w:rPr>
-          <w:rFonts w:ascii="Arial" w:hAnsi="Arial" w:cs="Arial"/>
-          <w:sz w:val="24"/>
-          <w:szCs w:val="24"/>
-        </w:rPr>
-        <w:t xml:space="preserve"> gilt es, die </w:t>
-      </w:r>
-      <w:proofErr w:type="spellStart"/>
-      <w:r>
-        <w:rPr>
-          <w:rFonts w:ascii="Arial" w:hAnsi="Arial" w:cs="Arial"/>
-          <w:sz w:val="24"/>
-          <w:szCs w:val="24"/>
-        </w:rPr>
-        <w:t>Anzahl</w:t>
-      </w:r>
-      <w:proofErr w:type="spellEnd"/>
-      <w:r>
-        <w:rPr>
-          <w:rFonts w:ascii="Arial" w:hAnsi="Arial" w:cs="Arial"/>
-          <w:sz w:val="24"/>
-          <w:szCs w:val="24"/>
-        </w:rPr>
-        <w:t xml:space="preserve"> der filler sentences </w:t>
-      </w:r>
-      <w:proofErr w:type="spellStart"/>
-      <w:r>
-        <w:rPr>
-          <w:rFonts w:ascii="Arial" w:hAnsi="Arial" w:cs="Arial"/>
-          <w:sz w:val="24"/>
-          <w:szCs w:val="24"/>
-        </w:rPr>
-        <w:t>festzulegen</w:t>
-      </w:r>
-      <w:proofErr w:type="spellEnd"/>
+        <w:t xml:space="preserve">Zuerst gilt, die Art der filler sentences zu bestimmen und herauszufinden, wie schwer es ist, solche zu generieren. </w:t>
+      </w:r>
+      <w:r>
+        <w:rPr>
+          <w:rFonts w:ascii="Arial" w:hAnsi="Arial" w:cs="Arial"/>
+          <w:sz w:val="24"/>
+          <w:szCs w:val="24"/>
+        </w:rPr>
+        <w:t>Danach gilt es, die Anzahl der filler sentences festzulegen</w:t>
+      </w:r>
     </w:p>
     <w:p>
       <w:pPr>
@@ -1278,47 +846,7 @@
           <w:szCs w:val="24"/>
           <w:lang w:val="de-DE"/>
         </w:rPr>
-        <w:t xml:space="preserve">mögliche </w:t>
-      </w:r>
-      <w:proofErr w:type="spellStart"/>
-      <w:r>
-        <w:rPr>
-          <w:rFonts w:ascii="Arial" w:hAnsi="Arial" w:cs="Arial"/>
-          <w:sz w:val="24"/>
-          <w:szCs w:val="24"/>
-          <w:lang w:val="de-DE"/>
-        </w:rPr>
-        <w:t>filler</w:t>
-      </w:r>
-      <w:proofErr w:type="spellEnd"/>
-      <w:r>
-        <w:rPr>
-          <w:rFonts w:ascii="Arial" w:hAnsi="Arial" w:cs="Arial"/>
-          <w:sz w:val="24"/>
-          <w:szCs w:val="24"/>
-          <w:lang w:val="de-DE"/>
-        </w:rPr>
-        <w:t xml:space="preserve"> </w:t>
-      </w:r>
-      <w:proofErr w:type="spellStart"/>
-      <w:r>
-        <w:rPr>
-          <w:rFonts w:ascii="Arial" w:hAnsi="Arial" w:cs="Arial"/>
-          <w:sz w:val="24"/>
-          <w:szCs w:val="24"/>
-          <w:lang w:val="de-DE"/>
-        </w:rPr>
-        <w:t>sentences</w:t>
-      </w:r>
-      <w:proofErr w:type="spellEnd"/>
-      <w:r>
-        <w:rPr>
-          <w:rFonts w:ascii="Arial" w:hAnsi="Arial" w:cs="Arial"/>
-          <w:sz w:val="24"/>
-          <w:szCs w:val="24"/>
-          <w:lang w:val="de-DE"/>
-        </w:rPr>
-        <w:t xml:space="preserve"> überlegen (im Anhang von älteren Studien nachschauen, welche Items sie hatten bzw. selbst welche generieren)</w:t>
+        <w:t>mögliche filler sentences überlegen (im Anhang von älteren Studien nachschauen, welche Items sie hatten bzw. selbst welche generieren)</w:t>
       </w:r>
     </w:p>
     <w:p>
@@ -1335,7 +863,6 @@
           <w:lang w:val="de-DE"/>
         </w:rPr>
       </w:pPr>
-      <w:proofErr w:type="spellStart"/>
       <w:r>
         <w:rPr>
           <w:rFonts w:ascii="Arial" w:hAnsi="Arial" w:cs="Arial"/>
@@ -1345,7 +872,6 @@
         </w:rPr>
         <w:t>done</w:t>
       </w:r>
-      <w:proofErr w:type="spellEnd"/>
       <w:r>
         <w:rPr>
           <w:rFonts w:ascii="Arial" w:hAnsi="Arial" w:cs="Arial"/>
@@ -1377,27 +903,7 @@
           <w:szCs w:val="24"/>
           <w:lang w:val="de-DE"/>
         </w:rPr>
-        <w:t xml:space="preserve">professionelle </w:t>
-      </w:r>
-      <w:proofErr w:type="gramStart"/>
-      <w:r>
-        <w:rPr>
-          <w:rFonts w:ascii="Arial" w:hAnsi="Arial" w:cs="Arial"/>
-          <w:sz w:val="24"/>
-          <w:szCs w:val="24"/>
-          <w:lang w:val="de-DE"/>
-        </w:rPr>
-        <w:t>Sprecher:innen</w:t>
-      </w:r>
-      <w:proofErr w:type="gramEnd"/>
-      <w:r>
-        <w:rPr>
-          <w:rFonts w:ascii="Arial" w:hAnsi="Arial" w:cs="Arial"/>
-          <w:sz w:val="24"/>
-          <w:szCs w:val="24"/>
-          <w:lang w:val="de-DE"/>
-        </w:rPr>
-        <w:t xml:space="preserve"> finden</w:t>
+        <w:t>professionelle Sprecher:innen finden</w:t>
       </w:r>
       <w:r>
         <w:rPr>
@@ -1628,18 +1134,8 @@
           <w:sz w:val="24"/>
           <w:szCs w:val="24"/>
         </w:rPr>
-        <w:t xml:space="preserve"> </w:t>
-      </w:r>
-      <w:proofErr w:type="spellStart"/>
-      <w:r>
-        <w:rPr>
-          <w:rFonts w:ascii="Arial" w:hAnsi="Arial" w:cs="Arial"/>
-          <w:sz w:val="24"/>
-          <w:szCs w:val="24"/>
-        </w:rPr>
-        <w:t>entfernen</w:t>
-      </w:r>
-      <w:proofErr w:type="spellEnd"/>
+        <w:t xml:space="preserve"> entfernen</w:t>
+      </w:r>
     </w:p>
     <w:p>
       <w:pPr>
@@ -1654,23 +1150,13 @@
           <w:szCs w:val="24"/>
         </w:rPr>
       </w:pPr>
-      <w:proofErr w:type="spellStart"/>
-      <w:r>
-        <w:rPr>
-          <w:rFonts w:ascii="Arial" w:hAnsi="Arial" w:cs="Arial"/>
-          <w:sz w:val="24"/>
-          <w:szCs w:val="24"/>
-        </w:rPr>
-        <w:t>Hypothesen</w:t>
-      </w:r>
-      <w:proofErr w:type="spellEnd"/>
-      <w:r>
-        <w:rPr>
-          <w:rFonts w:ascii="Arial" w:hAnsi="Arial" w:cs="Arial"/>
-          <w:sz w:val="24"/>
-          <w:szCs w:val="24"/>
-        </w:rPr>
-        <w:t xml:space="preserve"> in der </w:t>
+      <w:r>
+        <w:rPr>
+          <w:rFonts w:ascii="Arial" w:hAnsi="Arial" w:cs="Arial"/>
+          <w:sz w:val="24"/>
+          <w:szCs w:val="24"/>
+        </w:rPr>
+        <w:t xml:space="preserve">Hypothesen in der </w:t>
       </w:r>
       <w:r>
         <w:rPr>
@@ -1758,127 +1244,7 @@
           <w:szCs w:val="24"/>
           <w:lang w:val="de-DE"/>
         </w:rPr>
-        <w:t>gleicher Satz sollte für alle vier Konditionen funktionieren (at-</w:t>
-      </w:r>
-      <w:proofErr w:type="spellStart"/>
-      <w:r>
-        <w:rPr>
-          <w:rFonts w:ascii="Arial" w:hAnsi="Arial" w:cs="Arial"/>
-          <w:sz w:val="24"/>
-          <w:szCs w:val="24"/>
-          <w:lang w:val="de-DE"/>
-        </w:rPr>
-        <w:t>issue</w:t>
-      </w:r>
-      <w:proofErr w:type="spellEnd"/>
-      <w:r>
-        <w:rPr>
-          <w:rFonts w:ascii="Arial" w:hAnsi="Arial" w:cs="Arial"/>
-          <w:sz w:val="24"/>
-          <w:szCs w:val="24"/>
-          <w:lang w:val="de-DE"/>
-        </w:rPr>
-        <w:t>, not-at-</w:t>
-      </w:r>
-      <w:proofErr w:type="spellStart"/>
-      <w:r>
-        <w:rPr>
-          <w:rFonts w:ascii="Arial" w:hAnsi="Arial" w:cs="Arial"/>
-          <w:sz w:val="24"/>
-          <w:szCs w:val="24"/>
-          <w:lang w:val="de-DE"/>
-        </w:rPr>
-        <w:t>issue</w:t>
-      </w:r>
-      <w:proofErr w:type="spellEnd"/>
-      <w:r>
-        <w:rPr>
-          <w:rFonts w:ascii="Arial" w:hAnsi="Arial" w:cs="Arial"/>
-          <w:sz w:val="24"/>
-          <w:szCs w:val="24"/>
-          <w:lang w:val="de-DE"/>
-        </w:rPr>
-        <w:t xml:space="preserve">, </w:t>
-      </w:r>
-      <w:proofErr w:type="spellStart"/>
-      <w:r>
-        <w:rPr>
-          <w:rFonts w:ascii="Arial" w:hAnsi="Arial" w:cs="Arial"/>
-          <w:sz w:val="24"/>
-          <w:szCs w:val="24"/>
-          <w:lang w:val="de-DE"/>
-        </w:rPr>
-        <w:t>content</w:t>
-      </w:r>
-      <w:proofErr w:type="spellEnd"/>
-      <w:r>
-        <w:rPr>
-          <w:rFonts w:ascii="Arial" w:hAnsi="Arial" w:cs="Arial"/>
-          <w:sz w:val="24"/>
-          <w:szCs w:val="24"/>
-          <w:lang w:val="de-DE"/>
-        </w:rPr>
-        <w:t xml:space="preserve"> </w:t>
-      </w:r>
-      <w:proofErr w:type="spellStart"/>
-      <w:r>
-        <w:rPr>
-          <w:rFonts w:ascii="Arial" w:hAnsi="Arial" w:cs="Arial"/>
-          <w:sz w:val="24"/>
-          <w:szCs w:val="24"/>
-          <w:lang w:val="de-DE"/>
-        </w:rPr>
-        <w:t>word</w:t>
-      </w:r>
-      <w:proofErr w:type="spellEnd"/>
-      <w:r>
-        <w:rPr>
-          <w:rFonts w:ascii="Arial" w:hAnsi="Arial" w:cs="Arial"/>
-          <w:sz w:val="24"/>
-          <w:szCs w:val="24"/>
-          <w:lang w:val="de-DE"/>
-        </w:rPr>
-        <w:t xml:space="preserve">, </w:t>
-      </w:r>
-      <w:proofErr w:type="spellStart"/>
-      <w:r>
-        <w:rPr>
-          <w:rFonts w:ascii="Arial" w:hAnsi="Arial" w:cs="Arial"/>
-          <w:sz w:val="24"/>
-          <w:szCs w:val="24"/>
-          <w:lang w:val="de-DE"/>
-        </w:rPr>
-        <w:t>functional</w:t>
-      </w:r>
-      <w:proofErr w:type="spellEnd"/>
-      <w:r>
-        <w:rPr>
-          <w:rFonts w:ascii="Arial" w:hAnsi="Arial" w:cs="Arial"/>
-          <w:sz w:val="24"/>
-          <w:szCs w:val="24"/>
-          <w:lang w:val="de-DE"/>
-        </w:rPr>
-        <w:t xml:space="preserve"> </w:t>
-      </w:r>
-      <w:proofErr w:type="spellStart"/>
-      <w:r>
-        <w:rPr>
-          <w:rFonts w:ascii="Arial" w:hAnsi="Arial" w:cs="Arial"/>
-          <w:sz w:val="24"/>
-          <w:szCs w:val="24"/>
-          <w:lang w:val="de-DE"/>
-        </w:rPr>
-        <w:t>word</w:t>
-      </w:r>
-      <w:proofErr w:type="spellEnd"/>
-      <w:r>
-        <w:rPr>
-          <w:rFonts w:ascii="Arial" w:hAnsi="Arial" w:cs="Arial"/>
-          <w:sz w:val="24"/>
-          <w:szCs w:val="24"/>
-          <w:lang w:val="de-DE"/>
-        </w:rPr>
-        <w:t>)</w:t>
+        <w:t>gleicher Satz sollte für alle vier Konditionen funktionieren (at-issue, not-at-issue, content word, functional word)</w:t>
       </w:r>
     </w:p>
     <w:p>
@@ -2164,23 +1530,13 @@
         </w:rPr>
         <w:t>mehrer</w:t>
       </w:r>
-      <w:proofErr w:type="spellStart"/>
-      <w:r>
-        <w:rPr>
-          <w:rFonts w:ascii="Arial" w:hAnsi="Arial" w:cs="Arial"/>
-          <w:sz w:val="24"/>
-          <w:szCs w:val="24"/>
-        </w:rPr>
-        <w:t>Fokus</w:t>
-      </w:r>
-      <w:proofErr w:type="spellEnd"/>
-      <w:r>
-        <w:rPr>
-          <w:rFonts w:ascii="Arial" w:hAnsi="Arial" w:cs="Arial"/>
-          <w:sz w:val="24"/>
-          <w:szCs w:val="24"/>
-        </w:rPr>
-        <w:t xml:space="preserve"> auf written/auditive and with</w:t>
+      <w:r>
+        <w:rPr>
+          <w:rFonts w:ascii="Arial" w:hAnsi="Arial" w:cs="Arial"/>
+          <w:sz w:val="24"/>
+          <w:szCs w:val="24"/>
+        </w:rPr>
+        <w:t>Fokus auf written/auditive and with</w:t>
       </w:r>
       <w:r>
         <w:rPr>
@@ -2212,67 +1568,7 @@
           <w:szCs w:val="24"/>
           <w:lang w:val="de-DE"/>
         </w:rPr>
-        <w:t xml:space="preserve">Untersuchung von issueness und </w:t>
-      </w:r>
-      <w:proofErr w:type="spellStart"/>
-      <w:r>
-        <w:rPr>
-          <w:rFonts w:ascii="Arial" w:hAnsi="Arial" w:cs="Arial"/>
-          <w:sz w:val="24"/>
-          <w:szCs w:val="24"/>
-          <w:lang w:val="de-DE"/>
-        </w:rPr>
-        <w:t>content</w:t>
-      </w:r>
-      <w:proofErr w:type="spellEnd"/>
-      <w:r>
-        <w:rPr>
-          <w:rFonts w:ascii="Arial" w:hAnsi="Arial" w:cs="Arial"/>
-          <w:sz w:val="24"/>
-          <w:szCs w:val="24"/>
-          <w:lang w:val="de-DE"/>
-        </w:rPr>
-        <w:t>/</w:t>
-      </w:r>
-      <w:proofErr w:type="spellStart"/>
-      <w:r>
-        <w:rPr>
-          <w:rFonts w:ascii="Arial" w:hAnsi="Arial" w:cs="Arial"/>
-          <w:sz w:val="24"/>
-          <w:szCs w:val="24"/>
-          <w:lang w:val="de-DE"/>
-        </w:rPr>
-        <w:t>functional</w:t>
-      </w:r>
-      <w:proofErr w:type="spellEnd"/>
-      <w:r>
-        <w:rPr>
-          <w:rFonts w:ascii="Arial" w:hAnsi="Arial" w:cs="Arial"/>
-          <w:sz w:val="24"/>
-          <w:szCs w:val="24"/>
-          <w:lang w:val="de-DE"/>
-        </w:rPr>
-        <w:t xml:space="preserve"> </w:t>
-      </w:r>
-      <w:proofErr w:type="spellStart"/>
-      <w:r>
-        <w:rPr>
-          <w:rFonts w:ascii="Arial" w:hAnsi="Arial" w:cs="Arial"/>
-          <w:sz w:val="24"/>
-          <w:szCs w:val="24"/>
-          <w:lang w:val="de-DE"/>
-        </w:rPr>
-        <w:t>word</w:t>
-      </w:r>
-      <w:proofErr w:type="spellEnd"/>
-      <w:r>
-        <w:rPr>
-          <w:rFonts w:ascii="Arial" w:hAnsi="Arial" w:cs="Arial"/>
-          <w:sz w:val="24"/>
-          <w:szCs w:val="24"/>
-          <w:lang w:val="de-DE"/>
-        </w:rPr>
-        <w:t xml:space="preserve"> sind nur</w:t>
+        <w:t>Untersuchung von issueness und content/functional word sind nur</w:t>
       </w:r>
       <w:r>
         <w:rPr>
@@ -2678,15 +1974,7 @@
           <w:sz w:val="24"/>
           <w:szCs w:val="24"/>
         </w:rPr>
-        <w:t>ichael</w:t>
-      </w:r>
-      <w:r>
-        <w:rPr>
-          <w:rFonts w:ascii="Arial" w:hAnsi="Arial" w:cs="Arial"/>
-          <w:sz w:val="24"/>
-          <w:szCs w:val="24"/>
-        </w:rPr>
-        <w:t>)</w:t>
+        <w:t>ichael)</w:t>
       </w:r>
     </w:p>
     <w:p>
@@ -2898,9 +2186,8 @@
           <w:rFonts w:ascii="Arial" w:hAnsi="Arial" w:cs="Arial"/>
           <w:sz w:val="24"/>
           <w:szCs w:val="24"/>
-          <w:highlight w:val="yellow"/>
-        </w:rPr>
-        <w:t>To do</w:t>
+        </w:rPr>
+        <w:t>done</w:t>
       </w:r>
       <w:r>
         <w:rPr>
@@ -2960,6 +2247,14 @@
           <w:sz w:val="24"/>
           <w:szCs w:val="24"/>
         </w:rPr>
+        <w:t xml:space="preserve">Modality: </w:t>
+      </w:r>
+      <w:r>
+        <w:rPr>
+          <w:rFonts w:ascii="Arial" w:hAnsi="Arial" w:cs="Arial"/>
+          <w:sz w:val="24"/>
+          <w:szCs w:val="24"/>
+        </w:rPr>
         <w:t xml:space="preserve">Written </w:t>
       </w:r>
       <w:r>
@@ -2998,6 +2293,14 @@
           <w:sz w:val="24"/>
           <w:szCs w:val="24"/>
         </w:rPr>
+        <w:t xml:space="preserve">Marking: </w:t>
+      </w:r>
+      <w:r>
+        <w:rPr>
+          <w:rFonts w:ascii="Arial" w:hAnsi="Arial" w:cs="Arial"/>
+          <w:sz w:val="24"/>
+          <w:szCs w:val="24"/>
+        </w:rPr>
         <w:t xml:space="preserve">With </w:t>
       </w:r>
       <w:r>
@@ -3032,6 +2335,14 @@
         </w:rPr>
         <w:t>orthographic or pitch accent</w:t>
       </w:r>
+      <w:r>
+        <w:rPr>
+          <w:rFonts w:ascii="Arial" w:hAnsi="Arial" w:cs="Arial"/>
+          <w:sz w:val="24"/>
+          <w:szCs w:val="24"/>
+        </w:rPr>
+        <w:t xml:space="preserve"> on correlate</w:t>
+      </w:r>
     </w:p>
     <w:p>
       <w:pPr>
@@ -3052,6 +2363,14 @@
           <w:sz w:val="24"/>
           <w:szCs w:val="24"/>
         </w:rPr>
+        <w:t xml:space="preserve">Fragment-type: </w:t>
+      </w:r>
+      <w:r>
+        <w:rPr>
+          <w:rFonts w:ascii="Arial" w:hAnsi="Arial" w:cs="Arial"/>
+          <w:sz w:val="24"/>
+          <w:szCs w:val="24"/>
+        </w:rPr>
         <w:t>F</w:t>
       </w:r>
       <w:r>
@@ -3070,22 +2389,6 @@
         </w:rPr>
         <w:t xml:space="preserve">/ lexical </w:t>
       </w:r>
-      <w:r>
-        <w:rPr>
-          <w:rFonts w:ascii="Arial" w:hAnsi="Arial" w:cs="Arial"/>
-          <w:sz w:val="24"/>
-          <w:szCs w:val="24"/>
-        </w:rPr>
-        <w:t xml:space="preserve">word </w:t>
-      </w:r>
-      <w:r>
-        <w:rPr>
-          <w:rFonts w:ascii="Arial" w:hAnsi="Arial" w:cs="Arial"/>
-          <w:sz w:val="24"/>
-          <w:szCs w:val="24"/>
-        </w:rPr>
-        <w:t>with case marking</w:t>
-      </w:r>
     </w:p>
     <w:p>
       <w:pPr>
@@ -3149,9 +2452,8 @@
           <w:rFonts w:ascii="Arial" w:hAnsi="Arial" w:cs="Arial"/>
           <w:sz w:val="24"/>
           <w:szCs w:val="24"/>
-          <w:highlight w:val="yellow"/>
-        </w:rPr>
-        <w:t>To do</w:t>
+        </w:rPr>
+        <w:t>done</w:t>
       </w:r>
       <w:r>
         <w:rPr>
@@ -3250,21 +2552,21 @@
           <w:sz w:val="24"/>
           <w:szCs w:val="24"/>
         </w:rPr>
-        <w:t xml:space="preserve"> contrastive focus that are marked with a certain case, </w:t>
-      </w:r>
-      <w:proofErr w:type="gramStart"/>
-      <w:r>
-        <w:rPr>
-          <w:rFonts w:ascii="Arial" w:hAnsi="Arial" w:cs="Arial"/>
-          <w:sz w:val="24"/>
-          <w:szCs w:val="24"/>
-        </w:rPr>
-        <w:t>e.g.</w:t>
-      </w:r>
-      <w:proofErr w:type="gramEnd"/>
-      <w:r>
-        <w:rPr>
-          <w:rFonts w:ascii="Arial" w:hAnsi="Arial" w:cs="Arial"/>
+        <w:t xml:space="preserve"> contrastive focus that are marked with a certain case, e.g. </w:t>
+      </w:r>
+      <w:r>
+        <w:rPr>
+          <w:rFonts w:ascii="Arial" w:hAnsi="Arial" w:cs="Arial"/>
+          <w:i/>
+          <w:sz w:val="24"/>
+          <w:szCs w:val="24"/>
+        </w:rPr>
+        <w:t>dem Lehrer</w:t>
+      </w:r>
+      <w:r>
+        <w:rPr>
+          <w:rFonts w:ascii="Arial" w:hAnsi="Arial" w:cs="Arial"/>
+          <w:i/>
           <w:sz w:val="24"/>
           <w:szCs w:val="24"/>
         </w:rPr>
@@ -3273,11 +2575,65 @@
       <w:r>
         <w:rPr>
           <w:rFonts w:ascii="Arial" w:hAnsi="Arial" w:cs="Arial"/>
+          <w:sz w:val="24"/>
+          <w:szCs w:val="24"/>
+        </w:rPr>
+        <w:t>(masculine and dative for both the antecedent and the fragment)</w:t>
+      </w:r>
+    </w:p>
+    <w:p>
+      <w:pPr>
+        <w:pStyle w:val="Listenabsatz"/>
+        <w:numPr>
+          <w:ilvl w:val="1"/>
+          <w:numId w:val="1"/>
+        </w:numPr>
+        <w:rPr>
+          <w:rFonts w:ascii="Arial" w:hAnsi="Arial" w:cs="Arial"/>
+          <w:sz w:val="24"/>
+          <w:szCs w:val="24"/>
+        </w:rPr>
+      </w:pPr>
+      <w:r>
+        <w:rPr>
+          <w:rFonts w:ascii="Arial" w:hAnsi="Arial" w:cs="Arial"/>
+          <w:sz w:val="24"/>
+          <w:szCs w:val="24"/>
+        </w:rPr>
+        <w:t>Keep distinction between lexical and functional words, e.g.</w:t>
+      </w:r>
+      <w:r>
+        <w:rPr>
+          <w:rFonts w:ascii="Arial" w:hAnsi="Arial" w:cs="Arial"/>
+          <w:sz w:val="24"/>
+          <w:szCs w:val="24"/>
+        </w:rPr>
+        <w:t>,</w:t>
+      </w:r>
+      <w:r>
+        <w:rPr>
+          <w:rFonts w:ascii="Arial" w:hAnsi="Arial" w:cs="Arial"/>
+          <w:sz w:val="24"/>
+          <w:szCs w:val="24"/>
+        </w:rPr>
+        <w:t xml:space="preserve"> </w:t>
+      </w:r>
+      <w:r>
+        <w:rPr>
+          <w:rFonts w:ascii="Arial" w:hAnsi="Arial" w:cs="Arial"/>
           <w:i/>
           <w:sz w:val="24"/>
           <w:szCs w:val="24"/>
         </w:rPr>
-        <w:t>dem Lehrer</w:t>
+        <w:t xml:space="preserve">von </w:t>
+      </w:r>
+      <w:r>
+        <w:rPr>
+          <w:rFonts w:ascii="Arial" w:hAnsi="Arial" w:cs="Arial"/>
+          <w:sz w:val="24"/>
+          <w:szCs w:val="24"/>
+        </w:rPr>
+        <w:t xml:space="preserve">and </w:t>
       </w:r>
       <w:r>
         <w:rPr>
@@ -3286,91 +2642,8 @@
           <w:sz w:val="24"/>
           <w:szCs w:val="24"/>
         </w:rPr>
-        <w:t xml:space="preserve"> </w:t>
-      </w:r>
-      <w:r>
-        <w:rPr>
-          <w:rFonts w:ascii="Arial" w:hAnsi="Arial" w:cs="Arial"/>
-          <w:sz w:val="24"/>
-          <w:szCs w:val="24"/>
-        </w:rPr>
-        <w:t>(masculine and dative for both the antecedent and the fragment)</w:t>
-      </w:r>
-    </w:p>
-    <w:p>
-      <w:pPr>
-        <w:pStyle w:val="Listenabsatz"/>
-        <w:numPr>
-          <w:ilvl w:val="1"/>
-          <w:numId w:val="1"/>
-        </w:numPr>
-        <w:rPr>
-          <w:rFonts w:ascii="Arial" w:hAnsi="Arial" w:cs="Arial"/>
-          <w:sz w:val="24"/>
-          <w:szCs w:val="24"/>
-        </w:rPr>
-      </w:pPr>
-      <w:r>
-        <w:rPr>
-          <w:rFonts w:ascii="Arial" w:hAnsi="Arial" w:cs="Arial"/>
-          <w:sz w:val="24"/>
-          <w:szCs w:val="24"/>
-        </w:rPr>
-        <w:t>Keep distinction between lexical and functional words, e.g.</w:t>
-      </w:r>
-      <w:r>
-        <w:rPr>
-          <w:rFonts w:ascii="Arial" w:hAnsi="Arial" w:cs="Arial"/>
-          <w:sz w:val="24"/>
-          <w:szCs w:val="24"/>
-        </w:rPr>
-        <w:t>,</w:t>
-      </w:r>
-      <w:r>
-        <w:rPr>
-          <w:rFonts w:ascii="Arial" w:hAnsi="Arial" w:cs="Arial"/>
-          <w:sz w:val="24"/>
-          <w:szCs w:val="24"/>
-        </w:rPr>
-        <w:t xml:space="preserve"> </w:t>
-      </w:r>
-      <w:r>
-        <w:rPr>
-          <w:rFonts w:ascii="Arial" w:hAnsi="Arial" w:cs="Arial"/>
-          <w:i/>
-          <w:sz w:val="24"/>
-          <w:szCs w:val="24"/>
-        </w:rPr>
-        <w:t xml:space="preserve">von </w:t>
-      </w:r>
-      <w:r>
-        <w:rPr>
-          <w:rFonts w:ascii="Arial" w:hAnsi="Arial" w:cs="Arial"/>
-          <w:sz w:val="24"/>
-          <w:szCs w:val="24"/>
-        </w:rPr>
-        <w:t xml:space="preserve">and </w:t>
-      </w:r>
-      <w:r>
-        <w:rPr>
-          <w:rFonts w:ascii="Arial" w:hAnsi="Arial" w:cs="Arial"/>
-          <w:i/>
-          <w:sz w:val="24"/>
-          <w:szCs w:val="24"/>
-        </w:rPr>
-        <w:t xml:space="preserve">seiner </w:t>
-      </w:r>
-      <w:proofErr w:type="spellStart"/>
-      <w:r>
-        <w:rPr>
-          <w:rFonts w:ascii="Arial" w:hAnsi="Arial" w:cs="Arial"/>
-          <w:i/>
-          <w:sz w:val="24"/>
-          <w:szCs w:val="24"/>
-        </w:rPr>
-        <w:t>Schwester</w:t>
-      </w:r>
-      <w:proofErr w:type="spellEnd"/>
+        <w:t>seiner Schwester</w:t>
+      </w:r>
       <w:r>
         <w:rPr>
           <w:rFonts w:ascii="Arial" w:hAnsi="Arial" w:cs="Arial"/>
@@ -3435,51 +2708,239 @@
           <w:sz w:val="24"/>
           <w:szCs w:val="24"/>
         </w:rPr>
-        <w:t xml:space="preserve">Peter </w:t>
-      </w:r>
-      <w:proofErr w:type="spellStart"/>
+        <w:t>Peter isst den Kuchen. Nein, den Apfel.</w:t>
+      </w:r>
+    </w:p>
+    <w:p>
+      <w:pPr>
+        <w:pStyle w:val="Listenabsatz"/>
+        <w:numPr>
+          <w:ilvl w:val="2"/>
+          <w:numId w:val="1"/>
+        </w:numPr>
+        <w:rPr>
+          <w:rFonts w:ascii="Arial" w:hAnsi="Arial" w:cs="Arial"/>
+          <w:sz w:val="24"/>
+          <w:szCs w:val="24"/>
+        </w:rPr>
+      </w:pPr>
+      <w:r>
+        <w:rPr>
+          <w:rFonts w:ascii="Arial" w:hAnsi="Arial" w:cs="Arial"/>
+          <w:iCs/>
+          <w:sz w:val="24"/>
+          <w:szCs w:val="24"/>
+        </w:rPr>
+        <w:t>Comparison between a non-movable functional head and a phrase</w:t>
+      </w:r>
+    </w:p>
+    <w:p>
+      <w:pPr>
+        <w:pStyle w:val="Listenabsatz"/>
+        <w:numPr>
+          <w:ilvl w:val="1"/>
+          <w:numId w:val="1"/>
+        </w:numPr>
+        <w:rPr>
+          <w:rFonts w:ascii="Arial" w:hAnsi="Arial" w:cs="Arial"/>
+          <w:sz w:val="24"/>
+          <w:szCs w:val="24"/>
+        </w:rPr>
+      </w:pPr>
+      <w:r>
+        <w:rPr>
+          <w:rFonts w:ascii="Arial" w:hAnsi="Arial" w:cs="Arial"/>
+          <w:sz w:val="24"/>
+          <w:szCs w:val="24"/>
+        </w:rPr>
+        <w:t xml:space="preserve">All lexical items in contrastive focus should either all have a preposition or not have a </w:t>
+      </w:r>
+      <w:r>
+        <w:rPr>
+          <w:rFonts w:ascii="Arial" w:hAnsi="Arial" w:cs="Arial"/>
+          <w:sz w:val="24"/>
+          <w:szCs w:val="24"/>
+        </w:rPr>
+        <w:t>preposition</w:t>
+      </w:r>
+    </w:p>
+    <w:p>
+      <w:pPr>
+        <w:pStyle w:val="Listenabsatz"/>
+        <w:numPr>
+          <w:ilvl w:val="1"/>
+          <w:numId w:val="1"/>
+        </w:numPr>
+        <w:rPr>
+          <w:rFonts w:ascii="Arial" w:hAnsi="Arial" w:cs="Arial"/>
+          <w:sz w:val="24"/>
+          <w:szCs w:val="24"/>
+        </w:rPr>
+      </w:pPr>
+      <w:r>
+        <w:rPr>
+          <w:rFonts w:ascii="Arial" w:hAnsi="Arial" w:cs="Arial"/>
+          <w:sz w:val="24"/>
+          <w:szCs w:val="24"/>
+        </w:rPr>
+        <w:t>Do not have the fragment correspond to the final word/phra</w:t>
+      </w:r>
+      <w:r>
+        <w:rPr>
+          <w:rFonts w:ascii="Arial" w:hAnsi="Arial" w:cs="Arial"/>
+          <w:sz w:val="24"/>
+          <w:szCs w:val="24"/>
+        </w:rPr>
+        <w:t xml:space="preserve">se. Instead, include an adjunct such as </w:t>
+      </w:r>
       <w:r>
         <w:rPr>
           <w:rFonts w:ascii="Arial" w:hAnsi="Arial" w:cs="Arial"/>
           <w:i/>
-          <w:iCs/>
-          <w:sz w:val="24"/>
-          <w:szCs w:val="24"/>
-        </w:rPr>
-        <w:t>isst</w:t>
-      </w:r>
-      <w:proofErr w:type="spellEnd"/>
+          <w:sz w:val="24"/>
+          <w:szCs w:val="24"/>
+        </w:rPr>
+        <w:t xml:space="preserve">yesterday </w:t>
+      </w:r>
+      <w:r>
+        <w:rPr>
+          <w:rFonts w:ascii="Arial" w:hAnsi="Arial" w:cs="Arial"/>
+          <w:sz w:val="24"/>
+          <w:szCs w:val="24"/>
+        </w:rPr>
+        <w:t xml:space="preserve">or </w:t>
+      </w:r>
       <w:r>
         <w:rPr>
           <w:rFonts w:ascii="Arial" w:hAnsi="Arial" w:cs="Arial"/>
           <w:i/>
-          <w:iCs/>
-          <w:sz w:val="24"/>
-          <w:szCs w:val="24"/>
-        </w:rPr>
-        <w:t xml:space="preserve"> den Kuchen. Nein, den </w:t>
-      </w:r>
-      <w:proofErr w:type="spellStart"/>
+          <w:sz w:val="24"/>
+          <w:szCs w:val="24"/>
+        </w:rPr>
+        <w:t>on Wednesday</w:t>
+      </w:r>
+    </w:p>
+    <w:p>
+      <w:pPr>
+        <w:pStyle w:val="Listenabsatz"/>
+        <w:numPr>
+          <w:ilvl w:val="1"/>
+          <w:numId w:val="1"/>
+        </w:numPr>
+        <w:rPr>
+          <w:rFonts w:ascii="Arial" w:hAnsi="Arial" w:cs="Arial"/>
+          <w:sz w:val="24"/>
+          <w:szCs w:val="24"/>
+        </w:rPr>
+      </w:pPr>
+      <w:r>
+        <w:rPr>
+          <w:rFonts w:ascii="Arial" w:hAnsi="Arial" w:cs="Arial"/>
+          <w:sz w:val="24"/>
+          <w:szCs w:val="24"/>
+        </w:rPr>
+        <w:t>Make sure that stimuli are not ambiguous</w:t>
+      </w:r>
+    </w:p>
+    <w:p>
+      <w:pPr>
+        <w:pStyle w:val="Listenabsatz"/>
+        <w:numPr>
+          <w:ilvl w:val="1"/>
+          <w:numId w:val="1"/>
+        </w:numPr>
+        <w:rPr>
+          <w:rFonts w:ascii="Arial" w:hAnsi="Arial" w:cs="Arial"/>
+          <w:sz w:val="24"/>
+          <w:szCs w:val="24"/>
+        </w:rPr>
+      </w:pPr>
+      <w:r>
+        <w:rPr>
+          <w:rFonts w:ascii="Arial" w:hAnsi="Arial" w:cs="Arial"/>
+          <w:sz w:val="24"/>
+          <w:szCs w:val="24"/>
+        </w:rPr>
+        <w:t>Make sure that stimuli in different context (look up literature maybe?)</w:t>
+      </w:r>
+    </w:p>
+    <w:p>
+      <w:pPr>
+        <w:pStyle w:val="Listenabsatz"/>
+        <w:numPr>
+          <w:ilvl w:val="1"/>
+          <w:numId w:val="1"/>
+        </w:numPr>
+        <w:rPr>
+          <w:rFonts w:ascii="Arial" w:hAnsi="Arial" w:cs="Arial"/>
+          <w:sz w:val="24"/>
+          <w:szCs w:val="24"/>
+        </w:rPr>
+      </w:pPr>
+      <w:r>
+        <w:rPr>
+          <w:rFonts w:ascii="Arial" w:hAnsi="Arial" w:cs="Arial"/>
+          <w:sz w:val="24"/>
+          <w:szCs w:val="24"/>
+        </w:rPr>
+        <w:t>Struggle with aggressiveness of speaker B’s responses</w:t>
+      </w:r>
+    </w:p>
+    <w:p>
+      <w:pPr>
+        <w:pStyle w:val="Listenabsatz"/>
+        <w:numPr>
+          <w:ilvl w:val="2"/>
+          <w:numId w:val="1"/>
+        </w:numPr>
+        <w:rPr>
+          <w:rFonts w:ascii="Arial" w:hAnsi="Arial" w:cs="Arial"/>
+          <w:sz w:val="24"/>
+          <w:szCs w:val="24"/>
+        </w:rPr>
+      </w:pPr>
+      <w:r>
+        <w:rPr>
+          <w:rFonts w:ascii="Arial" w:hAnsi="Arial" w:cs="Arial"/>
+          <w:sz w:val="24"/>
+          <w:szCs w:val="24"/>
+        </w:rPr>
+        <w:t xml:space="preserve">Either use different particles instead of </w:t>
+      </w:r>
       <w:r>
         <w:rPr>
           <w:rFonts w:ascii="Arial" w:hAnsi="Arial" w:cs="Arial"/>
           <w:i/>
-          <w:iCs/>
-          <w:sz w:val="24"/>
-          <w:szCs w:val="24"/>
-        </w:rPr>
-        <w:t>Apfel</w:t>
-      </w:r>
-      <w:proofErr w:type="spellEnd"/>
+          <w:sz w:val="24"/>
+          <w:szCs w:val="24"/>
+        </w:rPr>
+        <w:t>Nein</w:t>
+      </w:r>
+      <w:r>
+        <w:rPr>
+          <w:rFonts w:ascii="Arial" w:hAnsi="Arial" w:cs="Arial"/>
+          <w:sz w:val="24"/>
+          <w:szCs w:val="24"/>
+        </w:rPr>
+        <w:t xml:space="preserve">, e.g., </w:t>
+      </w:r>
       <w:r>
         <w:rPr>
           <w:rFonts w:ascii="Arial" w:hAnsi="Arial" w:cs="Arial"/>
           <w:i/>
-          <w:iCs/>
-          <w:sz w:val="24"/>
-          <w:szCs w:val="24"/>
-        </w:rPr>
-        <w:t>.</w:t>
+          <w:sz w:val="24"/>
+          <w:szCs w:val="24"/>
+        </w:rPr>
+        <w:t>Hä? Naja, … Ähm</w:t>
+      </w:r>
+      <w:r>
+        <w:rPr>
+          <w:rFonts w:ascii="Arial" w:hAnsi="Arial" w:cs="Arial"/>
+          <w:i/>
+          <w:sz w:val="24"/>
+          <w:szCs w:val="24"/>
+        </w:rPr>
+        <w:t>, …</w:t>
       </w:r>
     </w:p>
     <w:p>
@@ -3498,11 +2959,48 @@
       <w:r>
         <w:rPr>
           <w:rFonts w:ascii="Arial" w:hAnsi="Arial" w:cs="Arial"/>
-          <w:iCs/>
-          <w:sz w:val="24"/>
-          <w:szCs w:val="24"/>
-        </w:rPr>
-        <w:t>Comparison between a non-movable functional head and a phrase</w:t>
+          <w:sz w:val="24"/>
+          <w:szCs w:val="24"/>
+        </w:rPr>
+        <w:t>Or include examples in the introductory part to the study and emphasize that even if it is rude, it is to be considered acceptable</w:t>
+      </w:r>
+    </w:p>
+    <w:p>
+      <w:pPr>
+        <w:pStyle w:val="Listenabsatz"/>
+        <w:numPr>
+          <w:ilvl w:val="2"/>
+          <w:numId w:val="1"/>
+        </w:numPr>
+        <w:rPr>
+          <w:rFonts w:ascii="Arial" w:hAnsi="Arial" w:cs="Arial"/>
+          <w:sz w:val="24"/>
+          <w:szCs w:val="24"/>
+        </w:rPr>
+      </w:pPr>
+      <w:r>
+        <w:rPr>
+          <w:rFonts w:ascii="Arial" w:hAnsi="Arial" w:cs="Arial"/>
+          <w:sz w:val="24"/>
+          <w:szCs w:val="24"/>
+        </w:rPr>
+        <w:t>Also in the introductory part, include some inacceptable, acceptable and something in the middle (</w:t>
+      </w:r>
+      <w:r>
+        <w:rPr>
+          <w:rFonts w:ascii="Arial" w:hAnsi="Arial" w:cs="Arial"/>
+          <w:sz w:val="24"/>
+          <w:szCs w:val="24"/>
+        </w:rPr>
+        <w:t>better to use a filler item instead of a critical item</w:t>
+      </w:r>
+      <w:r>
+        <w:rPr>
+          <w:rFonts w:ascii="Arial" w:hAnsi="Arial" w:cs="Arial"/>
+          <w:sz w:val="24"/>
+          <w:szCs w:val="24"/>
+        </w:rPr>
+        <w:t>)</w:t>
       </w:r>
     </w:p>
     <w:p>
@@ -3524,15 +3022,39 @@
           <w:sz w:val="24"/>
           <w:szCs w:val="24"/>
         </w:rPr>
-        <w:t xml:space="preserve">All lexical items in contrastive focus should either all have a preposition or not have a </w:t>
-      </w:r>
-      <w:r>
-        <w:rPr>
-          <w:rFonts w:ascii="Arial" w:hAnsi="Arial" w:cs="Arial"/>
-          <w:sz w:val="24"/>
-          <w:szCs w:val="24"/>
-        </w:rPr>
-        <w:t>preposition</w:t>
+        <w:t xml:space="preserve">30 critical items </w:t>
+      </w:r>
+      <w:r>
+        <w:rPr>
+          <w:rFonts w:ascii="Arial" w:hAnsi="Arial" w:cs="Arial"/>
+          <w:sz w:val="24"/>
+          <w:szCs w:val="24"/>
+        </w:rPr>
+        <w:t xml:space="preserve">(where items </w:t>
+      </w:r>
+      <w:r>
+        <w:rPr>
+          <w:rFonts w:ascii="Arial" w:hAnsi="Arial" w:cs="Arial"/>
+          <w:sz w:val="24"/>
+          <w:szCs w:val="24"/>
+        </w:rPr>
+        <w:t xml:space="preserve">include variants </w:t>
+      </w:r>
+      <w:r>
+        <w:rPr>
+          <w:rFonts w:ascii="Arial" w:hAnsi="Arial" w:cs="Arial"/>
+          <w:sz w:val="24"/>
+          <w:szCs w:val="24"/>
+        </w:rPr>
+        <w:t xml:space="preserve">for each condition) </w:t>
+      </w:r>
+      <w:r>
+        <w:rPr>
+          <w:rFonts w:ascii="Arial" w:hAnsi="Arial" w:cs="Arial"/>
+          <w:sz w:val="24"/>
+          <w:szCs w:val="24"/>
+        </w:rPr>
+        <w:t>and 30 filler items</w:t>
       </w:r>
     </w:p>
     <w:p>
@@ -3554,107 +3076,7 @@
           <w:sz w:val="24"/>
           <w:szCs w:val="24"/>
         </w:rPr>
-        <w:t>Do not have the fragment correspond to the final word/phra</w:t>
-      </w:r>
-      <w:r>
-        <w:rPr>
-          <w:rFonts w:ascii="Arial" w:hAnsi="Arial" w:cs="Arial"/>
-          <w:sz w:val="24"/>
-          <w:szCs w:val="24"/>
-        </w:rPr>
-        <w:t xml:space="preserve">se. Instead, include an adjunct such as </w:t>
-      </w:r>
-      <w:r>
-        <w:rPr>
-          <w:rFonts w:ascii="Arial" w:hAnsi="Arial" w:cs="Arial"/>
-          <w:i/>
-          <w:sz w:val="24"/>
-          <w:szCs w:val="24"/>
-        </w:rPr>
-        <w:t xml:space="preserve">yesterday </w:t>
-      </w:r>
-      <w:r>
-        <w:rPr>
-          <w:rFonts w:ascii="Arial" w:hAnsi="Arial" w:cs="Arial"/>
-          <w:sz w:val="24"/>
-          <w:szCs w:val="24"/>
-        </w:rPr>
-        <w:t xml:space="preserve">or </w:t>
-      </w:r>
-      <w:r>
-        <w:rPr>
-          <w:rFonts w:ascii="Arial" w:hAnsi="Arial" w:cs="Arial"/>
-          <w:i/>
-          <w:sz w:val="24"/>
-          <w:szCs w:val="24"/>
-        </w:rPr>
-        <w:t>on Wednesday</w:t>
-      </w:r>
-    </w:p>
-    <w:p>
-      <w:pPr>
-        <w:pStyle w:val="Listenabsatz"/>
-        <w:numPr>
-          <w:ilvl w:val="1"/>
-          <w:numId w:val="1"/>
-        </w:numPr>
-        <w:rPr>
-          <w:rFonts w:ascii="Arial" w:hAnsi="Arial" w:cs="Arial"/>
-          <w:sz w:val="24"/>
-          <w:szCs w:val="24"/>
-        </w:rPr>
-      </w:pPr>
-      <w:r>
-        <w:rPr>
-          <w:rFonts w:ascii="Arial" w:hAnsi="Arial" w:cs="Arial"/>
-          <w:sz w:val="24"/>
-          <w:szCs w:val="24"/>
-        </w:rPr>
-        <w:t>Make sure that stimuli are not ambiguous</w:t>
-      </w:r>
-    </w:p>
-    <w:p>
-      <w:pPr>
-        <w:pStyle w:val="Listenabsatz"/>
-        <w:numPr>
-          <w:ilvl w:val="1"/>
-          <w:numId w:val="1"/>
-        </w:numPr>
-        <w:rPr>
-          <w:rFonts w:ascii="Arial" w:hAnsi="Arial" w:cs="Arial"/>
-          <w:sz w:val="24"/>
-          <w:szCs w:val="24"/>
-        </w:rPr>
-      </w:pPr>
-      <w:r>
-        <w:rPr>
-          <w:rFonts w:ascii="Arial" w:hAnsi="Arial" w:cs="Arial"/>
-          <w:sz w:val="24"/>
-          <w:szCs w:val="24"/>
-        </w:rPr>
-        <w:t>Make sure that stimuli in different context (look up literature maybe?)</w:t>
-      </w:r>
-    </w:p>
-    <w:p>
-      <w:pPr>
-        <w:pStyle w:val="Listenabsatz"/>
-        <w:numPr>
-          <w:ilvl w:val="1"/>
-          <w:numId w:val="1"/>
-        </w:numPr>
-        <w:rPr>
-          <w:rFonts w:ascii="Arial" w:hAnsi="Arial" w:cs="Arial"/>
-          <w:sz w:val="24"/>
-          <w:szCs w:val="24"/>
-        </w:rPr>
-      </w:pPr>
-      <w:r>
-        <w:rPr>
-          <w:rFonts w:ascii="Arial" w:hAnsi="Arial" w:cs="Arial"/>
-          <w:sz w:val="24"/>
-          <w:szCs w:val="24"/>
-        </w:rPr>
-        <w:t>Struggle with aggressiveness of speaker B’s responses</w:t>
+        <w:t>Potential fillers</w:t>
       </w:r>
     </w:p>
     <w:p>
@@ -3676,108 +3098,15 @@
           <w:sz w:val="24"/>
           <w:szCs w:val="24"/>
         </w:rPr>
-        <w:t>Either u</w:t>
-      </w:r>
-      <w:r>
-        <w:rPr>
-          <w:rFonts w:ascii="Arial" w:hAnsi="Arial" w:cs="Arial"/>
-          <w:sz w:val="24"/>
-          <w:szCs w:val="24"/>
-        </w:rPr>
-        <w:t xml:space="preserve">se different </w:t>
-      </w:r>
-      <w:r>
-        <w:rPr>
-          <w:rFonts w:ascii="Arial" w:hAnsi="Arial" w:cs="Arial"/>
-          <w:sz w:val="24"/>
-          <w:szCs w:val="24"/>
-        </w:rPr>
-        <w:t>particles</w:t>
-      </w:r>
-      <w:r>
-        <w:rPr>
-          <w:rFonts w:ascii="Arial" w:hAnsi="Arial" w:cs="Arial"/>
-          <w:sz w:val="24"/>
-          <w:szCs w:val="24"/>
-        </w:rPr>
-        <w:t xml:space="preserve"> instead of </w:t>
-      </w:r>
-      <w:r>
-        <w:rPr>
-          <w:rFonts w:ascii="Arial" w:hAnsi="Arial" w:cs="Arial"/>
-          <w:i/>
-          <w:sz w:val="24"/>
-          <w:szCs w:val="24"/>
-        </w:rPr>
-        <w:t>Nein</w:t>
-      </w:r>
-      <w:r>
-        <w:rPr>
-          <w:rFonts w:ascii="Arial" w:hAnsi="Arial" w:cs="Arial"/>
-          <w:sz w:val="24"/>
-          <w:szCs w:val="24"/>
-        </w:rPr>
-        <w:t xml:space="preserve">, e.g., </w:t>
-      </w:r>
-      <w:proofErr w:type="spellStart"/>
-      <w:r>
-        <w:rPr>
-          <w:rFonts w:ascii="Arial" w:hAnsi="Arial" w:cs="Arial"/>
-          <w:i/>
-          <w:sz w:val="24"/>
-          <w:szCs w:val="24"/>
-        </w:rPr>
-        <w:t>Hä</w:t>
-      </w:r>
-      <w:proofErr w:type="spellEnd"/>
-      <w:r>
-        <w:rPr>
-          <w:rFonts w:ascii="Arial" w:hAnsi="Arial" w:cs="Arial"/>
-          <w:i/>
-          <w:sz w:val="24"/>
-          <w:szCs w:val="24"/>
-        </w:rPr>
-        <w:t xml:space="preserve">? </w:t>
-      </w:r>
-      <w:proofErr w:type="spellStart"/>
-      <w:r>
-        <w:rPr>
-          <w:rFonts w:ascii="Arial" w:hAnsi="Arial" w:cs="Arial"/>
-          <w:i/>
-          <w:sz w:val="24"/>
-          <w:szCs w:val="24"/>
-        </w:rPr>
-        <w:t>Naja</w:t>
-      </w:r>
-      <w:proofErr w:type="spellEnd"/>
-      <w:r>
-        <w:rPr>
-          <w:rFonts w:ascii="Arial" w:hAnsi="Arial" w:cs="Arial"/>
-          <w:i/>
-          <w:sz w:val="24"/>
-          <w:szCs w:val="24"/>
-        </w:rPr>
-        <w:t xml:space="preserve">, … </w:t>
-      </w:r>
-      <w:proofErr w:type="spellStart"/>
-      <w:r>
-        <w:rPr>
-          <w:rFonts w:ascii="Arial" w:hAnsi="Arial" w:cs="Arial"/>
-          <w:i/>
-          <w:sz w:val="24"/>
-          <w:szCs w:val="24"/>
-        </w:rPr>
-        <w:t>Ähm</w:t>
-      </w:r>
-      <w:proofErr w:type="spellEnd"/>
-      <w:r>
-        <w:rPr>
-          <w:rFonts w:ascii="Arial" w:hAnsi="Arial" w:cs="Arial"/>
-          <w:i/>
-          <w:sz w:val="24"/>
-          <w:szCs w:val="24"/>
-        </w:rPr>
-        <w:t>, …</w:t>
+        <w:t>Non-fragments but contrast</w:t>
+      </w:r>
+      <w:r>
+        <w:rPr>
+          <w:rFonts w:ascii="Arial" w:hAnsi="Arial" w:cs="Arial"/>
+          <w:sz w:val="24"/>
+          <w:szCs w:val="24"/>
+        </w:rPr>
+        <w:t>, i.e., full sentences in the response</w:t>
       </w:r>
     </w:p>
     <w:p>
@@ -3799,7 +3128,7 @@
           <w:sz w:val="24"/>
           <w:szCs w:val="24"/>
         </w:rPr>
-        <w:t>Or include examples in the introductory part to the study and emphasize that even if it is rude, it is to be considered acceptable</w:t>
+        <w:t>Different functional words, i.e., not prepositions</w:t>
       </w:r>
     </w:p>
     <w:p>
@@ -3821,172 +3150,7 @@
           <w:sz w:val="24"/>
           <w:szCs w:val="24"/>
         </w:rPr>
-        <w:t>Also in the introductory part, include some inacceptable, acceptable and something in the middle (</w:t>
-      </w:r>
-      <w:r>
-        <w:rPr>
-          <w:rFonts w:ascii="Arial" w:hAnsi="Arial" w:cs="Arial"/>
-          <w:sz w:val="24"/>
-          <w:szCs w:val="24"/>
-        </w:rPr>
-        <w:t>better to use a filler item instead of a critical item</w:t>
-      </w:r>
-      <w:r>
-        <w:rPr>
-          <w:rFonts w:ascii="Arial" w:hAnsi="Arial" w:cs="Arial"/>
-          <w:sz w:val="24"/>
-          <w:szCs w:val="24"/>
-        </w:rPr>
-        <w:t>)</w:t>
-      </w:r>
-    </w:p>
-    <w:p>
-      <w:pPr>
-        <w:pStyle w:val="Listenabsatz"/>
-        <w:numPr>
-          <w:ilvl w:val="1"/>
-          <w:numId w:val="1"/>
-        </w:numPr>
-        <w:rPr>
-          <w:rFonts w:ascii="Arial" w:hAnsi="Arial" w:cs="Arial"/>
-          <w:sz w:val="24"/>
-          <w:szCs w:val="24"/>
-        </w:rPr>
-      </w:pPr>
-      <w:r>
-        <w:rPr>
-          <w:rFonts w:ascii="Arial" w:hAnsi="Arial" w:cs="Arial"/>
-          <w:sz w:val="24"/>
-          <w:szCs w:val="24"/>
-        </w:rPr>
-        <w:t xml:space="preserve">30 critical items </w:t>
-      </w:r>
-      <w:r>
-        <w:rPr>
-          <w:rFonts w:ascii="Arial" w:hAnsi="Arial" w:cs="Arial"/>
-          <w:sz w:val="24"/>
-          <w:szCs w:val="24"/>
-        </w:rPr>
-        <w:t xml:space="preserve">(where items </w:t>
-      </w:r>
-      <w:r>
-        <w:rPr>
-          <w:rFonts w:ascii="Arial" w:hAnsi="Arial" w:cs="Arial"/>
-          <w:sz w:val="24"/>
-          <w:szCs w:val="24"/>
-        </w:rPr>
-        <w:t xml:space="preserve">include variants </w:t>
-      </w:r>
-      <w:r>
-        <w:rPr>
-          <w:rFonts w:ascii="Arial" w:hAnsi="Arial" w:cs="Arial"/>
-          <w:sz w:val="24"/>
-          <w:szCs w:val="24"/>
-        </w:rPr>
-        <w:t xml:space="preserve">for each condition) </w:t>
-      </w:r>
-      <w:r>
-        <w:rPr>
-          <w:rFonts w:ascii="Arial" w:hAnsi="Arial" w:cs="Arial"/>
-          <w:sz w:val="24"/>
-          <w:szCs w:val="24"/>
-        </w:rPr>
-        <w:t>and 30 filler items</w:t>
-      </w:r>
-    </w:p>
-    <w:p>
-      <w:pPr>
-        <w:pStyle w:val="Listenabsatz"/>
-        <w:numPr>
-          <w:ilvl w:val="1"/>
-          <w:numId w:val="1"/>
-        </w:numPr>
-        <w:rPr>
-          <w:rFonts w:ascii="Arial" w:hAnsi="Arial" w:cs="Arial"/>
-          <w:sz w:val="24"/>
-          <w:szCs w:val="24"/>
-        </w:rPr>
-      </w:pPr>
-      <w:r>
-        <w:rPr>
-          <w:rFonts w:ascii="Arial" w:hAnsi="Arial" w:cs="Arial"/>
-          <w:sz w:val="24"/>
-          <w:szCs w:val="24"/>
-        </w:rPr>
-        <w:t>Potential fillers</w:t>
-      </w:r>
-    </w:p>
-    <w:p>
-      <w:pPr>
-        <w:pStyle w:val="Listenabsatz"/>
-        <w:numPr>
-          <w:ilvl w:val="2"/>
-          <w:numId w:val="1"/>
-        </w:numPr>
-        <w:rPr>
-          <w:rFonts w:ascii="Arial" w:hAnsi="Arial" w:cs="Arial"/>
-          <w:sz w:val="24"/>
-          <w:szCs w:val="24"/>
-        </w:rPr>
-      </w:pPr>
-      <w:r>
-        <w:rPr>
-          <w:rFonts w:ascii="Arial" w:hAnsi="Arial" w:cs="Arial"/>
-          <w:sz w:val="24"/>
-          <w:szCs w:val="24"/>
-        </w:rPr>
-        <w:t>Non-fragments but contrast</w:t>
-      </w:r>
-      <w:r>
-        <w:rPr>
-          <w:rFonts w:ascii="Arial" w:hAnsi="Arial" w:cs="Arial"/>
-          <w:sz w:val="24"/>
-          <w:szCs w:val="24"/>
-        </w:rPr>
-        <w:t>, i.e., full sentences in the response</w:t>
-      </w:r>
-    </w:p>
-    <w:p>
-      <w:pPr>
-        <w:pStyle w:val="Listenabsatz"/>
-        <w:numPr>
-          <w:ilvl w:val="2"/>
-          <w:numId w:val="1"/>
-        </w:numPr>
-        <w:rPr>
-          <w:rFonts w:ascii="Arial" w:hAnsi="Arial" w:cs="Arial"/>
-          <w:sz w:val="24"/>
-          <w:szCs w:val="24"/>
-        </w:rPr>
-      </w:pPr>
-      <w:r>
-        <w:rPr>
-          <w:rFonts w:ascii="Arial" w:hAnsi="Arial" w:cs="Arial"/>
-          <w:sz w:val="24"/>
-          <w:szCs w:val="24"/>
-        </w:rPr>
-        <w:t>Different functional words, i.e., not prepositions</w:t>
-      </w:r>
-    </w:p>
-    <w:p>
-      <w:pPr>
-        <w:pStyle w:val="Listenabsatz"/>
-        <w:numPr>
-          <w:ilvl w:val="2"/>
-          <w:numId w:val="1"/>
-        </w:numPr>
-        <w:rPr>
-          <w:rFonts w:ascii="Arial" w:hAnsi="Arial" w:cs="Arial"/>
-          <w:sz w:val="24"/>
-          <w:szCs w:val="24"/>
-        </w:rPr>
-      </w:pPr>
-      <w:r>
-        <w:rPr>
-          <w:rFonts w:ascii="Arial" w:hAnsi="Arial" w:cs="Arial"/>
-          <w:sz w:val="24"/>
-          <w:szCs w:val="24"/>
-        </w:rPr>
+        <w:lastRenderedPageBreak/>
         <w:t>Dialogues without contrast, e.g., B: Yes, with Bill.</w:t>
       </w:r>
     </w:p>

</xml_diff>

<commit_message>
introduction page to study, study design
</commit_message>
<xml_diff>
--- a/3 Notes/1 to dos.docx
+++ b/3 Notes/1 to dos.docx
@@ -1,6 +1,6 @@
 
 <file path=word/document.xml><?xml version="1.0" encoding="utf-8"?>
-<w:document xmlns:wpc="http://schemas.microsoft.com/office/word/2010/wordprocessingCanvas" xmlns:cx="http://schemas.microsoft.com/office/drawing/2014/chartex" xmlns:cx1="http://schemas.microsoft.com/office/drawing/2015/9/8/chartex" xmlns:cx2="http://schemas.microsoft.com/office/drawing/2015/10/21/chartex" xmlns:cx3="http://schemas.microsoft.com/office/drawing/2016/5/9/chartex" xmlns:cx4="http://schemas.microsoft.com/office/drawing/2016/5/10/chartex" xmlns:cx5="http://schemas.microsoft.com/office/drawing/2016/5/11/chartex" xmlns:cx6="http://schemas.microsoft.com/office/drawing/2016/5/12/chartex" xmlns:cx7="http://schemas.microsoft.com/office/drawing/2016/5/13/chartex" xmlns:cx8="http://schemas.microsoft.com/office/drawing/2016/5/14/chartex" xmlns:mc="http://schemas.openxmlformats.org/markup-compatibility/2006" xmlns:aink="http://schemas.microsoft.com/office/drawing/2016/ink" xmlns:am3d="http://schemas.microsoft.com/office/drawing/2017/model3d" xmlns:o="urn:schemas-microsoft-com:office:office" xmlns:oel="http://schemas.microsoft.com/office/2019/extlst" xmlns:r="http://schemas.openxmlformats.org/officeDocument/2006/relationships" xmlns:m="http://schemas.openxmlformats.org/officeDocument/2006/math" xmlns:v="urn:schemas-microsoft-com:vml" xmlns:wp14="http://schemas.microsoft.com/office/word/2010/wordprocessingDrawing" xmlns:wp="http://schemas.openxmlformats.org/drawingml/2006/wordprocessingDrawing" xmlns:w10="urn:schemas-microsoft-com:office:word" xmlns:w="http://schemas.openxmlformats.org/wordprocessingml/2006/main" xmlns:w14="http://schemas.microsoft.com/office/word/2010/wordml" xmlns:w15="http://schemas.microsoft.com/office/word/2012/wordml" xmlns:w16cex="http://schemas.microsoft.com/office/word/2018/wordml/cex" xmlns:w16cid="http://schemas.microsoft.com/office/word/2016/wordml/cid" xmlns:w16="http://schemas.microsoft.com/office/word/2018/wordml" xmlns:w16du="http://schemas.microsoft.com/office/word/2023/wordml/word16du" xmlns:w16sdtdh="http://schemas.microsoft.com/office/word/2020/wordml/sdtdatahash" xmlns:w16se="http://schemas.microsoft.com/office/word/2015/wordml/symex" xmlns:wpg="http://schemas.microsoft.com/office/word/2010/wordprocessingGroup" xmlns:wpi="http://schemas.microsoft.com/office/word/2010/wordprocessingInk" xmlns:wne="http://schemas.microsoft.com/office/word/2006/wordml" xmlns:wps="http://schemas.microsoft.com/office/word/2010/wordprocessingShape" mc:Ignorable="w14 w15 w16se w16cid w16 w16cex w16sdtdh wp14">
+<w:document xmlns:wpc="http://schemas.microsoft.com/office/word/2010/wordprocessingCanvas" xmlns:cx="http://schemas.microsoft.com/office/drawing/2014/chartex" xmlns:cx1="http://schemas.microsoft.com/office/drawing/2015/9/8/chartex" xmlns:cx2="http://schemas.microsoft.com/office/drawing/2015/10/21/chartex" xmlns:cx3="http://schemas.microsoft.com/office/drawing/2016/5/9/chartex" xmlns:cx4="http://schemas.microsoft.com/office/drawing/2016/5/10/chartex" xmlns:cx5="http://schemas.microsoft.com/office/drawing/2016/5/11/chartex" xmlns:cx6="http://schemas.microsoft.com/office/drawing/2016/5/12/chartex" xmlns:cx7="http://schemas.microsoft.com/office/drawing/2016/5/13/chartex" xmlns:cx8="http://schemas.microsoft.com/office/drawing/2016/5/14/chartex" xmlns:mc="http://schemas.openxmlformats.org/markup-compatibility/2006" xmlns:aink="http://schemas.microsoft.com/office/drawing/2016/ink" xmlns:am3d="http://schemas.microsoft.com/office/drawing/2017/model3d" xmlns:o="urn:schemas-microsoft-com:office:office" xmlns:oel="http://schemas.microsoft.com/office/2019/extlst" xmlns:r="http://schemas.openxmlformats.org/officeDocument/2006/relationships" xmlns:m="http://schemas.openxmlformats.org/officeDocument/2006/math" xmlns:v="urn:schemas-microsoft-com:vml" xmlns:wp14="http://schemas.microsoft.com/office/word/2010/wordprocessingDrawing" xmlns:wp="http://schemas.openxmlformats.org/drawingml/2006/wordprocessingDrawing" xmlns:w10="urn:schemas-microsoft-com:office:word" xmlns:w="http://schemas.openxmlformats.org/wordprocessingml/2006/main" xmlns:w14="http://schemas.microsoft.com/office/word/2010/wordml" xmlns:w15="http://schemas.microsoft.com/office/word/2012/wordml" xmlns:w16cex="http://schemas.microsoft.com/office/word/2018/wordml/cex" xmlns:w16cid="http://schemas.microsoft.com/office/word/2016/wordml/cid" xmlns:w16="http://schemas.microsoft.com/office/word/2018/wordml" xmlns:w16sdtdh="http://schemas.microsoft.com/office/word/2020/wordml/sdtdatahash" xmlns:w16se="http://schemas.microsoft.com/office/word/2015/wordml/symex" xmlns:wpg="http://schemas.microsoft.com/office/word/2010/wordprocessingGroup" xmlns:wpi="http://schemas.microsoft.com/office/word/2010/wordprocessingInk" xmlns:wne="http://schemas.microsoft.com/office/word/2006/wordml" xmlns:wps="http://schemas.microsoft.com/office/word/2010/wordprocessingShape" mc:Ignorable="w14 w15 w16se w16cid w16 w16cex w16sdtdh wp14">
   <w:body>
     <w:p>
       <w:pPr>
@@ -109,7 +109,7 @@
           </mc:Choice>
           <mc:Fallback>
             <w:pict>
-              <v:rect w14:anchorId="1E3F0633" id="Rechteck 1" o:spid="_x0000_s1026" style="position:absolute;margin-left:-9.6pt;margin-top:22.2pt;width:486.8pt;height:69.3pt;z-index:251657728;visibility:visible;mso-wrap-style:square;mso-wrap-distance-left:9pt;mso-wrap-distance-top:0;mso-wrap-distance-right:9pt;mso-wrap-distance-bottom:0;mso-position-horizontal:absolute;mso-position-horizontal-relative:text;mso-position-vertical:absolute;mso-position-vertical-relative:text;v-text-anchor:middle" o:gfxdata="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" filled="f" strokecolor="black [3213]" strokeweight="2pt"/>
+              <v:rect w14:anchorId="4057C9A0" id="Rechteck 1" o:spid="_x0000_s1026" style="position:absolute;margin-left:-9.6pt;margin-top:22.2pt;width:486.8pt;height:69.3pt;z-index:251657728;visibility:visible;mso-wrap-style:square;mso-wrap-distance-left:9pt;mso-wrap-distance-top:0;mso-wrap-distance-right:9pt;mso-wrap-distance-bottom:0;mso-position-horizontal:absolute;mso-position-horizontal-relative:text;mso-position-vertical:absolute;mso-position-vertical-relative:text;v-text-anchor:middle" o:gfxdata="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" filled="f" strokecolor="black [3213]" strokeweight="2pt"/>
             </w:pict>
           </mc:Fallback>
         </mc:AlternateContent>
@@ -3199,6 +3199,181 @@
         <w:t>Dialogues without contrast, e.g., B: Yes, with Bill.</w:t>
       </w:r>
     </w:p>
+    <w:p>
+      <w:pPr>
+        <w:rPr>
+          <w:rFonts w:ascii="Arial" w:hAnsi="Arial" w:cs="Arial"/>
+          <w:sz w:val="24"/>
+          <w:szCs w:val="24"/>
+        </w:rPr>
+      </w:pPr>
+    </w:p>
+    <w:p>
+      <w:pPr>
+        <w:rPr>
+          <w:rFonts w:ascii="Arial" w:hAnsi="Arial" w:cs="Arial"/>
+          <w:sz w:val="24"/>
+          <w:szCs w:val="24"/>
+        </w:rPr>
+      </w:pPr>
+      <w:r>
+        <w:rPr>
+          <w:rFonts w:ascii="Arial" w:hAnsi="Arial" w:cs="Arial"/>
+          <w:sz w:val="24"/>
+          <w:szCs w:val="24"/>
+        </w:rPr>
+        <w:t>June 19</w:t>
+      </w:r>
+      <w:r>
+        <w:rPr>
+          <w:rFonts w:ascii="Arial" w:hAnsi="Arial" w:cs="Arial"/>
+          <w:sz w:val="24"/>
+          <w:szCs w:val="24"/>
+          <w:vertAlign w:val="superscript"/>
+        </w:rPr>
+        <w:t>th</w:t>
+      </w:r>
+      <w:r>
+        <w:rPr>
+          <w:rFonts w:ascii="Arial" w:hAnsi="Arial" w:cs="Arial"/>
+          <w:sz w:val="24"/>
+          <w:szCs w:val="24"/>
+        </w:rPr>
+        <w:t xml:space="preserve"> </w:t>
+      </w:r>
+    </w:p>
+    <w:p>
+      <w:pPr>
+        <w:pStyle w:val="Listenabsatz"/>
+        <w:numPr>
+          <w:ilvl w:val="0"/>
+          <w:numId w:val="1"/>
+        </w:numPr>
+        <w:rPr>
+          <w:rFonts w:ascii="Arial" w:hAnsi="Arial" w:cs="Arial"/>
+          <w:sz w:val="24"/>
+          <w:szCs w:val="24"/>
+        </w:rPr>
+      </w:pPr>
+      <w:r>
+        <w:rPr>
+          <w:rFonts w:ascii="Arial" w:hAnsi="Arial" w:cs="Arial"/>
+          <w:sz w:val="24"/>
+          <w:szCs w:val="24"/>
+        </w:rPr>
+        <w:t>Done: revise Stimuli and double-check items with James and Michael</w:t>
+      </w:r>
+    </w:p>
+    <w:p>
+      <w:pPr>
+        <w:pStyle w:val="Listenabsatz"/>
+        <w:numPr>
+          <w:ilvl w:val="0"/>
+          <w:numId w:val="1"/>
+        </w:numPr>
+        <w:rPr>
+          <w:rFonts w:ascii="Arial" w:hAnsi="Arial" w:cs="Arial"/>
+          <w:sz w:val="24"/>
+          <w:szCs w:val="24"/>
+        </w:rPr>
+      </w:pPr>
+      <w:r>
+        <w:rPr>
+          <w:rFonts w:ascii="Arial" w:hAnsi="Arial" w:cs="Arial"/>
+          <w:sz w:val="24"/>
+          <w:szCs w:val="24"/>
+        </w:rPr>
+        <w:t>Done: agree on a date to record auditory stimuli with Roman</w:t>
+      </w:r>
+    </w:p>
+    <w:p>
+      <w:pPr>
+        <w:pStyle w:val="Listenabsatz"/>
+        <w:numPr>
+          <w:ilvl w:val="0"/>
+          <w:numId w:val="1"/>
+        </w:numPr>
+        <w:rPr>
+          <w:rFonts w:ascii="Arial" w:hAnsi="Arial" w:cs="Arial"/>
+          <w:sz w:val="24"/>
+          <w:szCs w:val="24"/>
+        </w:rPr>
+      </w:pPr>
+      <w:r>
+        <w:rPr>
+          <w:rFonts w:ascii="Arial" w:hAnsi="Arial" w:cs="Arial"/>
+          <w:sz w:val="24"/>
+          <w:szCs w:val="24"/>
+        </w:rPr>
+        <w:t>Done: organize critical and filler items in folders</w:t>
+      </w:r>
+    </w:p>
+    <w:p>
+      <w:pPr>
+        <w:pStyle w:val="Listenabsatz"/>
+        <w:numPr>
+          <w:ilvl w:val="0"/>
+          <w:numId w:val="1"/>
+        </w:numPr>
+        <w:rPr>
+          <w:rFonts w:ascii="Arial" w:hAnsi="Arial" w:cs="Arial"/>
+          <w:sz w:val="24"/>
+          <w:szCs w:val="24"/>
+        </w:rPr>
+      </w:pPr>
+      <w:r>
+        <w:rPr>
+          <w:rFonts w:ascii="Arial" w:hAnsi="Arial" w:cs="Arial"/>
+          <w:sz w:val="24"/>
+          <w:szCs w:val="24"/>
+        </w:rPr>
+        <w:t>Done: start writing the literature review and study design</w:t>
+      </w:r>
+    </w:p>
+    <w:p>
+      <w:pPr>
+        <w:pStyle w:val="Listenabsatz"/>
+        <w:numPr>
+          <w:ilvl w:val="0"/>
+          <w:numId w:val="1"/>
+        </w:numPr>
+        <w:rPr>
+          <w:rFonts w:ascii="Arial" w:hAnsi="Arial" w:cs="Arial"/>
+          <w:sz w:val="24"/>
+          <w:szCs w:val="24"/>
+        </w:rPr>
+      </w:pPr>
+      <w:r>
+        <w:rPr>
+          <w:rFonts w:ascii="Arial" w:hAnsi="Arial" w:cs="Arial"/>
+          <w:sz w:val="24"/>
+          <w:szCs w:val="24"/>
+        </w:rPr>
+        <w:t>To do perhaps: revise hypotheses (see Michael’s mail)</w:t>
+      </w:r>
+    </w:p>
+    <w:p>
+      <w:pPr>
+        <w:pStyle w:val="Listenabsatz"/>
+        <w:numPr>
+          <w:ilvl w:val="0"/>
+          <w:numId w:val="1"/>
+        </w:numPr>
+        <w:rPr>
+          <w:rFonts w:ascii="Arial" w:hAnsi="Arial" w:cs="Arial"/>
+          <w:sz w:val="24"/>
+          <w:szCs w:val="24"/>
+        </w:rPr>
+      </w:pPr>
+      <w:r>
+        <w:rPr>
+          <w:rFonts w:ascii="Arial" w:hAnsi="Arial" w:cs="Arial"/>
+          <w:sz w:val="24"/>
+          <w:szCs w:val="24"/>
+        </w:rPr>
+        <w:t>To do: start formulating the introductory part to the study, including fully acceptable, fully unacceptable, and neither acceptable nor unacceptable examples</w:t>
+      </w:r>
+    </w:p>
     <w:sectPr>
       <w:pgSz w:w="11906" w:h="16838"/>
       <w:pgMar w:top="1417" w:right="1417" w:bottom="1134" w:left="1417" w:header="708" w:footer="708" w:gutter="0"/>
@@ -3210,7 +3385,7 @@
 </file>
 
 <file path=word/numbering.xml><?xml version="1.0" encoding="utf-8"?>
-<w:numbering xmlns:wpc="http://schemas.microsoft.com/office/word/2010/wordprocessingCanvas" xmlns:cx="http://schemas.microsoft.com/office/drawing/2014/chartex" xmlns:cx1="http://schemas.microsoft.com/office/drawing/2015/9/8/chartex" xmlns:cx2="http://schemas.microsoft.com/office/drawing/2015/10/21/chartex" xmlns:cx3="http://schemas.microsoft.com/office/drawing/2016/5/9/chartex" xmlns:cx4="http://schemas.microsoft.com/office/drawing/2016/5/10/chartex" xmlns:cx5="http://schemas.microsoft.com/office/drawing/2016/5/11/chartex" xmlns:cx6="http://schemas.microsoft.com/office/drawing/2016/5/12/chartex" xmlns:cx7="http://schemas.microsoft.com/office/drawing/2016/5/13/chartex" xmlns:cx8="http://schemas.microsoft.com/office/drawing/2016/5/14/chartex" xmlns:mc="http://schemas.openxmlformats.org/markup-compatibility/2006" xmlns:aink="http://schemas.microsoft.com/office/drawing/2016/ink" xmlns:am3d="http://schemas.microsoft.com/office/drawing/2017/model3d" xmlns:o="urn:schemas-microsoft-com:office:office" xmlns:oel="http://schemas.microsoft.com/office/2019/extlst" xmlns:r="http://schemas.openxmlformats.org/officeDocument/2006/relationships" xmlns:m="http://schemas.openxmlformats.org/officeDocument/2006/math" xmlns:v="urn:schemas-microsoft-com:vml" xmlns:wp14="http://schemas.microsoft.com/office/word/2010/wordprocessingDrawing" xmlns:wp="http://schemas.openxmlformats.org/drawingml/2006/wordprocessingDrawing" xmlns:w10="urn:schemas-microsoft-com:office:word" xmlns:w="http://schemas.openxmlformats.org/wordprocessingml/2006/main" xmlns:w14="http://schemas.microsoft.com/office/word/2010/wordml" xmlns:w15="http://schemas.microsoft.com/office/word/2012/wordml" xmlns:w16cex="http://schemas.microsoft.com/office/word/2018/wordml/cex" xmlns:w16cid="http://schemas.microsoft.com/office/word/2016/wordml/cid" xmlns:w16="http://schemas.microsoft.com/office/word/2018/wordml" xmlns:w16du="http://schemas.microsoft.com/office/word/2023/wordml/word16du" xmlns:w16sdtdh="http://schemas.microsoft.com/office/word/2020/wordml/sdtdatahash" xmlns:w16se="http://schemas.microsoft.com/office/word/2015/wordml/symex" xmlns:wpg="http://schemas.microsoft.com/office/word/2010/wordprocessingGroup" xmlns:wpi="http://schemas.microsoft.com/office/word/2010/wordprocessingInk" xmlns:wne="http://schemas.microsoft.com/office/word/2006/wordml" xmlns:wps="http://schemas.microsoft.com/office/word/2010/wordprocessingShape" mc:Ignorable="w14 w15 w16se w16cid w16 w16cex w16sdtdh wp14">
+<w:numbering xmlns:wpc="http://schemas.microsoft.com/office/word/2010/wordprocessingCanvas" xmlns:cx="http://schemas.microsoft.com/office/drawing/2014/chartex" xmlns:cx1="http://schemas.microsoft.com/office/drawing/2015/9/8/chartex" xmlns:cx2="http://schemas.microsoft.com/office/drawing/2015/10/21/chartex" xmlns:cx3="http://schemas.microsoft.com/office/drawing/2016/5/9/chartex" xmlns:cx4="http://schemas.microsoft.com/office/drawing/2016/5/10/chartex" xmlns:cx5="http://schemas.microsoft.com/office/drawing/2016/5/11/chartex" xmlns:cx6="http://schemas.microsoft.com/office/drawing/2016/5/12/chartex" xmlns:cx7="http://schemas.microsoft.com/office/drawing/2016/5/13/chartex" xmlns:cx8="http://schemas.microsoft.com/office/drawing/2016/5/14/chartex" xmlns:mc="http://schemas.openxmlformats.org/markup-compatibility/2006" xmlns:aink="http://schemas.microsoft.com/office/drawing/2016/ink" xmlns:am3d="http://schemas.microsoft.com/office/drawing/2017/model3d" xmlns:o="urn:schemas-microsoft-com:office:office" xmlns:oel="http://schemas.microsoft.com/office/2019/extlst" xmlns:r="http://schemas.openxmlformats.org/officeDocument/2006/relationships" xmlns:m="http://schemas.openxmlformats.org/officeDocument/2006/math" xmlns:v="urn:schemas-microsoft-com:vml" xmlns:wp14="http://schemas.microsoft.com/office/word/2010/wordprocessingDrawing" xmlns:wp="http://schemas.openxmlformats.org/drawingml/2006/wordprocessingDrawing" xmlns:w10="urn:schemas-microsoft-com:office:word" xmlns:w="http://schemas.openxmlformats.org/wordprocessingml/2006/main" xmlns:w14="http://schemas.microsoft.com/office/word/2010/wordml" xmlns:w15="http://schemas.microsoft.com/office/word/2012/wordml" xmlns:w16cex="http://schemas.microsoft.com/office/word/2018/wordml/cex" xmlns:w16cid="http://schemas.microsoft.com/office/word/2016/wordml/cid" xmlns:w16="http://schemas.microsoft.com/office/word/2018/wordml" xmlns:w16sdtdh="http://schemas.microsoft.com/office/word/2020/wordml/sdtdatahash" xmlns:w16se="http://schemas.microsoft.com/office/word/2015/wordml/symex" xmlns:wpg="http://schemas.microsoft.com/office/word/2010/wordprocessingGroup" xmlns:wpi="http://schemas.microsoft.com/office/word/2010/wordprocessingInk" xmlns:wne="http://schemas.microsoft.com/office/word/2006/wordml" xmlns:wps="http://schemas.microsoft.com/office/word/2010/wordprocessingShape" mc:Ignorable="w14 w15 w16se w16cid w16 w16cex w16sdtdh wp14">
   <w:abstractNum w:abstractNumId="0" w15:restartNumberingAfterBreak="0">
     <w:nsid w:val="09D9711B"/>
     <w:multiLevelType w:val="hybridMultilevel"/>

</xml_diff>